<commit_message>
feat: nucleo<->server udp works!
- udpClient recv/send threads
- .md protocol
</commit_message>
<xml_diff>
--- a/docs/Protocol_v0.docx
+++ b/docs/Protocol_v0.docx
@@ -5,6 +5,7 @@
     <w:p>
       <w:pPr>
         <w:pStyle w:val="Heading1"/>
+        <w:ind w:left="708" w:hanging="348"/>
         <w:rPr>
           <w:sz w:val="36"/>
           <w:u w:val="single"/>
@@ -247,32 +248,8 @@
       <w:r>
         <w:br w:type="page"/>
       </w:r>
-    </w:p>
-    <w:p>
-      <w:pPr>
-        <w:pStyle w:val="Heading2"/>
-      </w:pPr>
-      <w:r>
-        <w:lastRenderedPageBreak/>
-        <w:t>Формат и перечень сообщений</w:t>
-      </w:r>
       <w:bookmarkStart w:id="0" w:name="_GoBack"/>
       <w:bookmarkEnd w:id="0"/>
-    </w:p>
-    <w:p/>
-    <w:p>
-      <w:pPr>
-        <w:spacing w:after="160" w:afterAutospacing="0" w:line="259" w:lineRule="auto"/>
-        <w:ind w:firstLine="0"/>
-        <w:rPr>
-          <w:b/>
-          <w:bCs/>
-          <w:sz w:val="24"/>
-        </w:rPr>
-      </w:pPr>
-      <w:r>
-        <w:br w:type="page"/>
-      </w:r>
     </w:p>
     <w:p>
       <w:pPr>
@@ -1978,7 +1955,23 @@
                 <w:color w:val="000000"/>
                 <w:szCs w:val="20"/>
               </w:rPr>
-              <w:t>Считать координаты якоря</w:t>
+              <w:t xml:space="preserve">Считать </w:t>
+            </w:r>
+            <w:r>
+              <w:rPr>
+                <w:rFonts w:cs="Times New Roman"/>
+                <w:color w:val="000000"/>
+                <w:szCs w:val="20"/>
+              </w:rPr>
+              <w:t>настройки</w:t>
+            </w:r>
+            <w:r>
+              <w:rPr>
+                <w:rFonts w:cs="Times New Roman"/>
+                <w:color w:val="000000"/>
+                <w:szCs w:val="20"/>
+              </w:rPr>
+              <w:t xml:space="preserve"> якоря</w:t>
             </w:r>
           </w:p>
         </w:tc>
@@ -2086,7 +2079,23 @@
                 <w:color w:val="000000"/>
                 <w:szCs w:val="20"/>
               </w:rPr>
-              <w:t>Установить координаты якоря</w:t>
+              <w:t xml:space="preserve">Установить </w:t>
+            </w:r>
+            <w:r>
+              <w:rPr>
+                <w:rFonts w:cs="Times New Roman"/>
+                <w:color w:val="000000"/>
+                <w:szCs w:val="20"/>
+              </w:rPr>
+              <w:t>настройки</w:t>
+            </w:r>
+            <w:r>
+              <w:rPr>
+                <w:rFonts w:cs="Times New Roman"/>
+                <w:color w:val="000000"/>
+                <w:szCs w:val="20"/>
+              </w:rPr>
+              <w:t xml:space="preserve"> якоря</w:t>
             </w:r>
           </w:p>
         </w:tc>
@@ -2121,7 +2130,7 @@
                 <w:color w:val="000000"/>
                 <w:szCs w:val="20"/>
               </w:rPr>
-              <w:t>7</w:t>
+              <w:t>5</w:t>
             </w:r>
           </w:p>
         </w:tc>
@@ -2141,17 +2150,16 @@
                 <w:rFonts w:cs="Times New Roman"/>
                 <w:color w:val="000000"/>
                 <w:szCs w:val="20"/>
-                <w:lang w:val="en-US"/>
-              </w:rPr>
-            </w:pPr>
-            <w:r>
-              <w:rPr>
-                <w:rFonts w:cs="Times New Roman"/>
-                <w:color w:val="000000"/>
-                <w:szCs w:val="20"/>
-                <w:lang w:val="en-US"/>
-              </w:rPr>
-              <w:t>0Ch</w:t>
+              </w:rPr>
+            </w:pPr>
+            <w:r>
+              <w:rPr>
+                <w:rFonts w:cs="Times New Roman"/>
+                <w:color w:val="000000"/>
+                <w:szCs w:val="20"/>
+                <w:lang w:val="en-US"/>
+              </w:rPr>
+              <w:t>0Сh</w:t>
             </w:r>
           </w:p>
         </w:tc>
@@ -2179,38 +2187,14 @@
                 <w:color w:val="000000"/>
                 <w:szCs w:val="20"/>
               </w:rPr>
-              <w:t>Считать</w:t>
-            </w:r>
-            <w:r>
-              <w:rPr>
-                <w:rFonts w:cs="Times New Roman"/>
-                <w:color w:val="000000"/>
-                <w:szCs w:val="20"/>
-              </w:rPr>
-              <w:t xml:space="preserve"> локационные</w:t>
-            </w:r>
-            <w:r>
-              <w:rPr>
-                <w:rFonts w:cs="Times New Roman"/>
-                <w:color w:val="000000"/>
-                <w:szCs w:val="20"/>
-              </w:rPr>
-              <w:t xml:space="preserve"> данные </w:t>
-            </w:r>
-            <w:r>
-              <w:rPr>
-                <w:rFonts w:cs="Times New Roman"/>
-                <w:color w:val="000000"/>
-                <w:szCs w:val="20"/>
-              </w:rPr>
-              <w:t>(формат автовыдачи)</w:t>
+              <w:t>Считать настройки метки</w:t>
             </w:r>
           </w:p>
         </w:tc>
       </w:tr>
       <w:tr>
         <w:trPr>
-          <w:trHeight w:val="270"/>
+          <w:trHeight w:val="227"/>
         </w:trPr>
         <w:tc>
           <w:tcPr>
@@ -2238,7 +2222,7 @@
                 <w:color w:val="000000"/>
                 <w:szCs w:val="20"/>
               </w:rPr>
-              <w:t>8</w:t>
+              <w:t>7</w:t>
             </w:r>
           </w:p>
         </w:tc>
@@ -2266,17 +2250,9 @@
                 <w:rFonts w:cs="Times New Roman"/>
                 <w:color w:val="000000"/>
                 <w:szCs w:val="20"/>
-              </w:rPr>
-              <w:t>0D</w:t>
-            </w:r>
-            <w:r>
-              <w:rPr>
-                <w:rFonts w:cs="Times New Roman"/>
-                <w:color w:val="000000"/>
-                <w:szCs w:val="20"/>
-                <w:lang w:val="en-US"/>
-              </w:rPr>
-              <w:t>h</w:t>
+                <w:lang w:val="en-US"/>
+              </w:rPr>
+              <w:t>0Dh</w:t>
             </w:r>
           </w:p>
         </w:tc>
@@ -2304,7 +2280,7 @@
                 <w:color w:val="000000"/>
                 <w:szCs w:val="20"/>
               </w:rPr>
-              <w:t>Установить максимальную частоту выдачи данных якоря на сервер</w:t>
+              <w:t xml:space="preserve">Установить настройки метки </w:t>
             </w:r>
           </w:p>
         </w:tc>
@@ -2404,32 +2380,7 @@
                 <w:color w:val="000000"/>
                 <w:szCs w:val="20"/>
               </w:rPr>
-              <w:t>Установить частоту выдачи данных от метки якорю (</w:t>
-            </w:r>
-            <w:r>
-              <w:rPr>
-                <w:rFonts w:cs="Times New Roman"/>
-                <w:color w:val="000000"/>
-                <w:szCs w:val="20"/>
-                <w:lang w:val="en-US"/>
-              </w:rPr>
-              <w:t>blink</w:t>
-            </w:r>
-            <w:r>
-              <w:rPr>
-                <w:rFonts w:cs="Times New Roman"/>
-                <w:color w:val="000000"/>
-                <w:szCs w:val="20"/>
-              </w:rPr>
-              <w:t>-</w:t>
-            </w:r>
-            <w:r>
-              <w:rPr>
-                <w:rFonts w:cs="Times New Roman"/>
-                <w:color w:val="000000"/>
-                <w:szCs w:val="20"/>
-              </w:rPr>
-              <w:t>сигнал)</w:t>
+              <w:t>Считать локационные данные (формат автовыдачи)</w:t>
             </w:r>
           </w:p>
         </w:tc>
@@ -3982,15 +3933,7 @@
               <w:t xml:space="preserve">: </w:t>
             </w:r>
             <w:r>
-              <w:t>b</w:t>
-            </w:r>
-            <w:proofErr w:type="gramStart"/>
-            <w:r>
-              <w:t>0.b</w:t>
-            </w:r>
-            <w:proofErr w:type="gramEnd"/>
-            <w:r>
-              <w:t>1.b2.b3</w:t>
+              <w:t>b0.b1.b2.b3</w:t>
             </w:r>
           </w:p>
         </w:tc>
@@ -4077,15 +4020,7 @@
               <w:t xml:space="preserve">: </w:t>
             </w:r>
             <w:r>
-              <w:t>b</w:t>
-            </w:r>
-            <w:proofErr w:type="gramStart"/>
-            <w:r>
-              <w:t>0.b</w:t>
-            </w:r>
-            <w:proofErr w:type="gramEnd"/>
-            <w:r>
-              <w:t>1.b2.b3</w:t>
+              <w:t>b0.b1.b2.b3</w:t>
             </w:r>
           </w:p>
         </w:tc>
@@ -4187,15 +4122,7 @@
               <w:t xml:space="preserve">: </w:t>
             </w:r>
             <w:r>
-              <w:t>b</w:t>
-            </w:r>
-            <w:proofErr w:type="gramStart"/>
-            <w:r>
-              <w:t>0.b</w:t>
-            </w:r>
-            <w:proofErr w:type="gramEnd"/>
-            <w:r>
-              <w:t>1.b2.b3</w:t>
+              <w:t>b0.b1.b2.b3</w:t>
             </w:r>
           </w:p>
         </w:tc>
@@ -5030,15 +4957,7 @@
               <w:t xml:space="preserve">: </w:t>
             </w:r>
             <w:r>
-              <w:t>b</w:t>
-            </w:r>
-            <w:proofErr w:type="gramStart"/>
-            <w:r>
-              <w:t>0.b</w:t>
-            </w:r>
-            <w:proofErr w:type="gramEnd"/>
-            <w:r>
-              <w:t>1.b2.b3</w:t>
+              <w:t>b0.b1.b2.b3</w:t>
             </w:r>
           </w:p>
         </w:tc>
@@ -5125,15 +5044,7 @@
               <w:t xml:space="preserve">: </w:t>
             </w:r>
             <w:r>
-              <w:t>b</w:t>
-            </w:r>
-            <w:proofErr w:type="gramStart"/>
-            <w:r>
-              <w:t>0.b</w:t>
-            </w:r>
-            <w:proofErr w:type="gramEnd"/>
-            <w:r>
-              <w:t>1.b2.b3</w:t>
+              <w:t>b0.b1.b2.b3</w:t>
             </w:r>
           </w:p>
         </w:tc>
@@ -5235,15 +5146,7 @@
               <w:t xml:space="preserve">: </w:t>
             </w:r>
             <w:r>
-              <w:t>b</w:t>
-            </w:r>
-            <w:proofErr w:type="gramStart"/>
-            <w:r>
-              <w:t>0.b</w:t>
-            </w:r>
-            <w:proofErr w:type="gramEnd"/>
-            <w:r>
-              <w:t>1.b2.b3</w:t>
+              <w:t>b0.b1.b2.b3</w:t>
             </w:r>
           </w:p>
         </w:tc>
@@ -9111,7 +9014,13 @@
       </w:pPr>
       <w:r>
         <w:lastRenderedPageBreak/>
-        <w:t>Считать координаты якоря</w:t>
+        <w:t xml:space="preserve">Считать </w:t>
+      </w:r>
+      <w:r>
+        <w:t>настройки</w:t>
+      </w:r>
+      <w:r>
+        <w:t xml:space="preserve"> якоря</w:t>
       </w:r>
       <w:r>
         <w:t xml:space="preserve"> (0Ah)</w:t>
@@ -9143,7 +9052,13 @@
       </w:pPr>
       <w:r>
         <w:lastRenderedPageBreak/>
-        <w:t>Установить координаты якоря</w:t>
+        <w:t xml:space="preserve">Установить </w:t>
+      </w:r>
+      <w:r>
+        <w:t>настройки</w:t>
+      </w:r>
+      <w:r>
+        <w:t xml:space="preserve"> якоря</w:t>
       </w:r>
       <w:r>
         <w:t xml:space="preserve"> (0Bh)</w:t>
@@ -9159,6 +9074,60 @@
           <w:sz w:val="22"/>
           <w:szCs w:val="24"/>
         </w:rPr>
+      </w:pPr>
+      <w:r>
+        <w:br w:type="page"/>
+      </w:r>
+    </w:p>
+    <w:p>
+      <w:pPr>
+        <w:pStyle w:val="Heading3"/>
+        <w:numPr>
+          <w:ilvl w:val="1"/>
+          <w:numId w:val="9"/>
+        </w:numPr>
+        <w:ind w:left="357" w:hanging="357"/>
+      </w:pPr>
+      <w:r>
+        <w:lastRenderedPageBreak/>
+        <w:t>Считать настройки метки</w:t>
+      </w:r>
+    </w:p>
+    <w:p/>
+    <w:p>
+      <w:pPr>
+        <w:spacing w:after="160" w:afterAutospacing="0" w:line="259" w:lineRule="auto"/>
+        <w:ind w:firstLine="0"/>
+        <w:rPr>
+          <w:rFonts w:eastAsiaTheme="majorEastAsia" w:cstheme="majorBidi"/>
+          <w:b/>
+          <w:sz w:val="22"/>
+          <w:szCs w:val="24"/>
+        </w:rPr>
+      </w:pPr>
+      <w:r>
+        <w:br w:type="page"/>
+      </w:r>
+    </w:p>
+    <w:p>
+      <w:pPr>
+        <w:pStyle w:val="Heading3"/>
+        <w:numPr>
+          <w:ilvl w:val="1"/>
+          <w:numId w:val="9"/>
+        </w:numPr>
+        <w:ind w:left="357" w:hanging="357"/>
+      </w:pPr>
+      <w:r>
+        <w:lastRenderedPageBreak/>
+        <w:t>Установить настройки метки</w:t>
+      </w:r>
+    </w:p>
+    <w:p/>
+    <w:p>
+      <w:pPr>
+        <w:spacing w:after="160" w:afterAutospacing="0" w:line="259" w:lineRule="auto"/>
+        <w:ind w:firstLine="0"/>
       </w:pPr>
       <w:r>
         <w:br w:type="page"/>
@@ -9209,7 +9178,23 @@
           <w:color w:val="000000"/>
           <w:szCs w:val="20"/>
         </w:rPr>
-        <w:t>(формат автовыдачи данных) (0Ch)</w:t>
+        <w:t xml:space="preserve">(формат </w:t>
+      </w:r>
+      <w:r>
+        <w:rPr>
+          <w:rFonts w:cs="Times New Roman"/>
+          <w:color w:val="000000"/>
+          <w:szCs w:val="20"/>
+        </w:rPr>
+        <w:t>автовыдачи данных) (0D</w:t>
+      </w:r>
+      <w:r>
+        <w:rPr>
+          <w:rFonts w:cs="Times New Roman"/>
+          <w:color w:val="000000"/>
+          <w:szCs w:val="20"/>
+        </w:rPr>
+        <w:t>h)</w:t>
       </w:r>
     </w:p>
     <w:p>
@@ -9979,108 +9964,6 @@
           <w:color w:val="000000"/>
           <w:sz w:val="22"/>
           <w:szCs w:val="20"/>
-        </w:rPr>
-      </w:pPr>
-      <w:r>
-        <w:rPr>
-          <w:rFonts w:cs="Times New Roman"/>
-          <w:color w:val="000000"/>
-          <w:szCs w:val="20"/>
-        </w:rPr>
-        <w:br w:type="page"/>
-      </w:r>
-    </w:p>
-    <w:p>
-      <w:pPr>
-        <w:pStyle w:val="Heading3"/>
-        <w:numPr>
-          <w:ilvl w:val="1"/>
-          <w:numId w:val="9"/>
-        </w:numPr>
-        <w:spacing w:after="160" w:afterAutospacing="0" w:line="259" w:lineRule="auto"/>
-        <w:ind w:left="357" w:firstLine="0"/>
-      </w:pPr>
-      <w:r>
-        <w:lastRenderedPageBreak/>
-        <w:t>Установить максимальную частоту выдачи данных якоря на сервер</w:t>
-      </w:r>
-    </w:p>
-    <w:p>
-      <w:pPr>
-        <w:spacing w:after="160" w:afterAutospacing="0" w:line="259" w:lineRule="auto"/>
-        <w:ind w:firstLine="0"/>
-        <w:rPr>
-          <w:rFonts w:eastAsiaTheme="majorEastAsia" w:cstheme="majorBidi"/>
-          <w:b/>
-          <w:sz w:val="22"/>
-          <w:szCs w:val="24"/>
-        </w:rPr>
-      </w:pPr>
-      <w:r>
-        <w:br w:type="page"/>
-      </w:r>
-    </w:p>
-    <w:p>
-      <w:pPr>
-        <w:pStyle w:val="Heading3"/>
-        <w:numPr>
-          <w:ilvl w:val="1"/>
-          <w:numId w:val="9"/>
-        </w:numPr>
-        <w:spacing w:after="160" w:afterAutospacing="0" w:line="259" w:lineRule="auto"/>
-        <w:ind w:left="357" w:firstLine="0"/>
-        <w:rPr>
-          <w:rFonts w:cs="Times New Roman"/>
-          <w:color w:val="000000"/>
-          <w:szCs w:val="20"/>
-        </w:rPr>
-      </w:pPr>
-      <w:r>
-        <w:rPr>
-          <w:rFonts w:cs="Times New Roman"/>
-          <w:color w:val="000000"/>
-          <w:szCs w:val="20"/>
-        </w:rPr>
-        <w:lastRenderedPageBreak/>
-        <w:t>Установить частоту выдачи данных от метки якорю (</w:t>
-      </w:r>
-      <w:r>
-        <w:rPr>
-          <w:rFonts w:cs="Times New Roman"/>
-          <w:color w:val="000000"/>
-          <w:szCs w:val="20"/>
-          <w:lang w:val="en-US"/>
-        </w:rPr>
-        <w:t>blink</w:t>
-      </w:r>
-      <w:r>
-        <w:rPr>
-          <w:rFonts w:cs="Times New Roman"/>
-          <w:color w:val="000000"/>
-          <w:szCs w:val="20"/>
-        </w:rPr>
-        <w:t>-</w:t>
-      </w:r>
-      <w:r>
-        <w:rPr>
-          <w:rFonts w:cs="Times New Roman"/>
-          <w:color w:val="000000"/>
-          <w:szCs w:val="20"/>
-        </w:rPr>
-        <w:t>сигнал)</w:t>
-      </w:r>
-    </w:p>
-    <w:p/>
-    <w:p/>
-    <w:p>
-      <w:pPr>
-        <w:spacing w:after="160" w:afterAutospacing="0" w:line="259" w:lineRule="auto"/>
-        <w:ind w:firstLine="0"/>
-        <w:rPr>
-          <w:rFonts w:eastAsiaTheme="majorEastAsia" w:cstheme="majorBidi"/>
-          <w:b/>
-          <w:sz w:val="22"/>
-          <w:szCs w:val="24"/>
         </w:rPr>
       </w:pPr>
       <w:r>
@@ -10583,39 +10466,7 @@
                 <w:lang w:val="en-US"/>
               </w:rPr>
               <w:tab/>
-              <w:t>crc = (crc &amp; 0x80</w:t>
-            </w:r>
-            <w:proofErr w:type="gramStart"/>
-            <w:r>
-              <w:rPr>
-                <w:rFonts w:ascii="Arial" w:hAnsi="Arial" w:cs="Arial"/>
-                <w:lang w:val="en-US"/>
-              </w:rPr>
-              <w:t>) ?</w:t>
-            </w:r>
-            <w:proofErr w:type="gramEnd"/>
-            <w:r>
-              <w:rPr>
-                <w:rFonts w:ascii="Arial" w:hAnsi="Arial" w:cs="Arial"/>
-                <w:lang w:val="en-US"/>
-              </w:rPr>
-              <w:t xml:space="preserve"> ((crc &lt;&lt; 1) ^ CRC8_POLY</w:t>
-            </w:r>
-            <w:proofErr w:type="gramStart"/>
-            <w:r>
-              <w:rPr>
-                <w:rFonts w:ascii="Arial" w:hAnsi="Arial" w:cs="Arial"/>
-                <w:lang w:val="en-US"/>
-              </w:rPr>
-              <w:t>) :</w:t>
-            </w:r>
-            <w:proofErr w:type="gramEnd"/>
-            <w:r>
-              <w:rPr>
-                <w:rFonts w:ascii="Arial" w:hAnsi="Arial" w:cs="Arial"/>
-                <w:lang w:val="en-US"/>
-              </w:rPr>
-              <w:t xml:space="preserve"> (crc &lt;&lt; 1);</w:t>
+              <w:t>crc = (crc &amp; 0x80) ? ((crc &lt;&lt; 1) ^ CRC8_POLY) : (crc &lt;&lt; 1);</w:t>
             </w:r>
           </w:p>
           <w:p>
@@ -11018,39 +10869,7 @@
                 <w:lang w:val="en-US"/>
               </w:rPr>
               <w:tab/>
-              <w:t>crc = crc &amp; 0x</w:t>
-            </w:r>
-            <w:proofErr w:type="gramStart"/>
-            <w:r>
-              <w:rPr>
-                <w:rFonts w:ascii="Arial" w:hAnsi="Arial" w:cs="Arial"/>
-                <w:lang w:val="en-US"/>
-              </w:rPr>
-              <w:t>8000 ?</w:t>
-            </w:r>
-            <w:proofErr w:type="gramEnd"/>
-            <w:r>
-              <w:rPr>
-                <w:rFonts w:ascii="Arial" w:hAnsi="Arial" w:cs="Arial"/>
-                <w:lang w:val="en-US"/>
-              </w:rPr>
-              <w:t xml:space="preserve"> (crc &lt;&lt; 1) ^ CRC16_</w:t>
-            </w:r>
-            <w:proofErr w:type="gramStart"/>
-            <w:r>
-              <w:rPr>
-                <w:rFonts w:ascii="Arial" w:hAnsi="Arial" w:cs="Arial"/>
-                <w:lang w:val="en-US"/>
-              </w:rPr>
-              <w:t>POLY :</w:t>
-            </w:r>
-            <w:proofErr w:type="gramEnd"/>
-            <w:r>
-              <w:rPr>
-                <w:rFonts w:ascii="Arial" w:hAnsi="Arial" w:cs="Arial"/>
-                <w:lang w:val="en-US"/>
-              </w:rPr>
-              <w:t xml:space="preserve"> crc &lt;&lt; 1;</w:t>
+              <w:t>crc = crc &amp; 0x8000 ? (crc &lt;&lt; 1) ^ CRC16_POLY : crc &lt;&lt; 1;</w:t>
             </w:r>
           </w:p>
           <w:p>
@@ -11130,7 +10949,12 @@
       </w:pPr>
     </w:p>
     <w:sectPr>
-      <w:footerReference w:type="default" r:id="rId8"/>
+      <w:headerReference w:type="even" r:id="rId8"/>
+      <w:headerReference w:type="default" r:id="rId9"/>
+      <w:footerReference w:type="even" r:id="rId10"/>
+      <w:footerReference w:type="default" r:id="rId11"/>
+      <w:headerReference w:type="first" r:id="rId12"/>
+      <w:footerReference w:type="first" r:id="rId13"/>
       <w:pgSz w:w="11906" w:h="16838"/>
       <w:pgMar w:top="1134" w:right="850" w:bottom="1134" w:left="1701" w:header="720" w:footer="720" w:gutter="0"/>
       <w:pgNumType w:start="1"/>
@@ -11168,6 +10992,16 @@
 </file>
 
 <file path=word/footer1.xml><?xml version="1.0" encoding="utf-8"?>
+<w:ftr xmlns:wpc="http://schemas.microsoft.com/office/word/2010/wordprocessingCanvas" xmlns:mo="http://schemas.microsoft.com/office/mac/office/2008/main" xmlns:mc="http://schemas.openxmlformats.org/markup-compatibility/2006" xmlns:mv="urn:schemas-microsoft-com:mac:vml" xmlns:o="urn:schemas-microsoft-com:office:office" xmlns:r="http://schemas.openxmlformats.org/officeDocument/2006/relationships" xmlns:m="http://schemas.openxmlformats.org/officeDocument/2006/math" xmlns:v="urn:schemas-microsoft-com:vml" xmlns:wp14="http://schemas.microsoft.com/office/word/2010/wordprocessingDrawing" xmlns:wp="http://schemas.openxmlformats.org/drawingml/2006/wordprocessingDrawing" xmlns:w10="urn:schemas-microsoft-com:office:word" xmlns:w="http://schemas.openxmlformats.org/wordprocessingml/2006/main" xmlns:w14="http://schemas.microsoft.com/office/word/2010/wordml" xmlns:w15="http://schemas.microsoft.com/office/word/2012/wordml" xmlns:wpg="http://schemas.microsoft.com/office/word/2010/wordprocessingGroup" xmlns:wpi="http://schemas.microsoft.com/office/word/2010/wordprocessingInk" xmlns:wne="http://schemas.microsoft.com/office/word/2006/wordml" xmlns:wps="http://schemas.microsoft.com/office/word/2010/wordprocessingShape" mc:Ignorable="w14 w15 wp14">
+  <w:p>
+    <w:pPr>
+      <w:pStyle w:val="Footer"/>
+    </w:pPr>
+  </w:p>
+</w:ftr>
+</file>
+
+<file path=word/footer2.xml><?xml version="1.0" encoding="utf-8"?>
 <w:ftr xmlns:wpc="http://schemas.microsoft.com/office/word/2010/wordprocessingCanvas" xmlns:mo="http://schemas.microsoft.com/office/mac/office/2008/main" xmlns:mc="http://schemas.openxmlformats.org/markup-compatibility/2006" xmlns:mv="urn:schemas-microsoft-com:mac:vml" xmlns:o="urn:schemas-microsoft-com:office:office" xmlns:r="http://schemas.openxmlformats.org/officeDocument/2006/relationships" xmlns:m="http://schemas.openxmlformats.org/officeDocument/2006/math" xmlns:v="urn:schemas-microsoft-com:vml" xmlns:wp14="http://schemas.microsoft.com/office/word/2010/wordprocessingDrawing" xmlns:wp="http://schemas.openxmlformats.org/drawingml/2006/wordprocessingDrawing" xmlns:w10="urn:schemas-microsoft-com:office:word" xmlns:w="http://schemas.openxmlformats.org/wordprocessingml/2006/main" xmlns:w14="http://schemas.microsoft.com/office/word/2010/wordml" xmlns:w15="http://schemas.microsoft.com/office/word/2012/wordml" xmlns:wpg="http://schemas.microsoft.com/office/word/2010/wordprocessingGroup" xmlns:wpi="http://schemas.microsoft.com/office/word/2010/wordprocessingInk" xmlns:wne="http://schemas.microsoft.com/office/word/2006/wordml" xmlns:wps="http://schemas.microsoft.com/office/word/2010/wordprocessingShape" mc:Ignorable="w14 w15 wp14">
   <w:sdt>
     <w:sdtPr>
@@ -11201,7 +11035,7 @@
           <w:rPr>
             <w:noProof/>
           </w:rPr>
-          <w:t>4</w:t>
+          <w:t>13</w:t>
         </w:r>
         <w:r>
           <w:rPr>
@@ -11215,6 +11049,16 @@
 </w:ftr>
 </file>
 
+<file path=word/footer3.xml><?xml version="1.0" encoding="utf-8"?>
+<w:ftr xmlns:wpc="http://schemas.microsoft.com/office/word/2010/wordprocessingCanvas" xmlns:mo="http://schemas.microsoft.com/office/mac/office/2008/main" xmlns:mc="http://schemas.openxmlformats.org/markup-compatibility/2006" xmlns:mv="urn:schemas-microsoft-com:mac:vml" xmlns:o="urn:schemas-microsoft-com:office:office" xmlns:r="http://schemas.openxmlformats.org/officeDocument/2006/relationships" xmlns:m="http://schemas.openxmlformats.org/officeDocument/2006/math" xmlns:v="urn:schemas-microsoft-com:vml" xmlns:wp14="http://schemas.microsoft.com/office/word/2010/wordprocessingDrawing" xmlns:wp="http://schemas.openxmlformats.org/drawingml/2006/wordprocessingDrawing" xmlns:w10="urn:schemas-microsoft-com:office:word" xmlns:w="http://schemas.openxmlformats.org/wordprocessingml/2006/main" xmlns:w14="http://schemas.microsoft.com/office/word/2010/wordml" xmlns:w15="http://schemas.microsoft.com/office/word/2012/wordml" xmlns:wpg="http://schemas.microsoft.com/office/word/2010/wordprocessingGroup" xmlns:wpi="http://schemas.microsoft.com/office/word/2010/wordprocessingInk" xmlns:wne="http://schemas.microsoft.com/office/word/2006/wordml" xmlns:wps="http://schemas.microsoft.com/office/word/2010/wordprocessingShape" mc:Ignorable="w14 w15 wp14">
+  <w:p>
+    <w:pPr>
+      <w:pStyle w:val="Footer"/>
+    </w:pPr>
+  </w:p>
+</w:ftr>
+</file>
+
 <file path=word/footnotes.xml><?xml version="1.0" encoding="utf-8"?>
 <w:footnotes xmlns:wpc="http://schemas.microsoft.com/office/word/2010/wordprocessingCanvas" xmlns:mo="http://schemas.microsoft.com/office/mac/office/2008/main" xmlns:mc="http://schemas.openxmlformats.org/markup-compatibility/2006" xmlns:mv="urn:schemas-microsoft-com:mac:vml" xmlns:o="urn:schemas-microsoft-com:office:office" xmlns:r="http://schemas.openxmlformats.org/officeDocument/2006/relationships" xmlns:m="http://schemas.openxmlformats.org/officeDocument/2006/math" xmlns:v="urn:schemas-microsoft-com:vml" xmlns:wp14="http://schemas.microsoft.com/office/word/2010/wordprocessingDrawing" xmlns:wp="http://schemas.openxmlformats.org/drawingml/2006/wordprocessingDrawing" xmlns:w10="urn:schemas-microsoft-com:office:word" xmlns:w="http://schemas.openxmlformats.org/wordprocessingml/2006/main" xmlns:w14="http://schemas.microsoft.com/office/word/2010/wordml" xmlns:w15="http://schemas.microsoft.com/office/word/2012/wordml" xmlns:wpg="http://schemas.microsoft.com/office/word/2010/wordprocessingGroup" xmlns:wpi="http://schemas.microsoft.com/office/word/2010/wordprocessingInk" xmlns:wne="http://schemas.microsoft.com/office/word/2006/wordml" xmlns:wps="http://schemas.microsoft.com/office/word/2010/wordprocessingShape" mc:Ignorable="w14 w15 wp14">
   <w:footnote w:type="separator" w:id="-1">
@@ -11238,6 +11082,36 @@
     </w:p>
   </w:footnote>
 </w:footnotes>
+</file>
+
+<file path=word/header1.xml><?xml version="1.0" encoding="utf-8"?>
+<w:hdr xmlns:wpc="http://schemas.microsoft.com/office/word/2010/wordprocessingCanvas" xmlns:mo="http://schemas.microsoft.com/office/mac/office/2008/main" xmlns:mc="http://schemas.openxmlformats.org/markup-compatibility/2006" xmlns:mv="urn:schemas-microsoft-com:mac:vml" xmlns:o="urn:schemas-microsoft-com:office:office" xmlns:r="http://schemas.openxmlformats.org/officeDocument/2006/relationships" xmlns:m="http://schemas.openxmlformats.org/officeDocument/2006/math" xmlns:v="urn:schemas-microsoft-com:vml" xmlns:wp14="http://schemas.microsoft.com/office/word/2010/wordprocessingDrawing" xmlns:wp="http://schemas.openxmlformats.org/drawingml/2006/wordprocessingDrawing" xmlns:w10="urn:schemas-microsoft-com:office:word" xmlns:w="http://schemas.openxmlformats.org/wordprocessingml/2006/main" xmlns:w14="http://schemas.microsoft.com/office/word/2010/wordml" xmlns:w15="http://schemas.microsoft.com/office/word/2012/wordml" xmlns:wpg="http://schemas.microsoft.com/office/word/2010/wordprocessingGroup" xmlns:wpi="http://schemas.microsoft.com/office/word/2010/wordprocessingInk" xmlns:wne="http://schemas.microsoft.com/office/word/2006/wordml" xmlns:wps="http://schemas.microsoft.com/office/word/2010/wordprocessingShape" mc:Ignorable="w14 w15 wp14">
+  <w:p>
+    <w:pPr>
+      <w:pStyle w:val="Header"/>
+    </w:pPr>
+  </w:p>
+</w:hdr>
+</file>
+
+<file path=word/header2.xml><?xml version="1.0" encoding="utf-8"?>
+<w:hdr xmlns:wpc="http://schemas.microsoft.com/office/word/2010/wordprocessingCanvas" xmlns:mo="http://schemas.microsoft.com/office/mac/office/2008/main" xmlns:mc="http://schemas.openxmlformats.org/markup-compatibility/2006" xmlns:mv="urn:schemas-microsoft-com:mac:vml" xmlns:o="urn:schemas-microsoft-com:office:office" xmlns:r="http://schemas.openxmlformats.org/officeDocument/2006/relationships" xmlns:m="http://schemas.openxmlformats.org/officeDocument/2006/math" xmlns:v="urn:schemas-microsoft-com:vml" xmlns:wp14="http://schemas.microsoft.com/office/word/2010/wordprocessingDrawing" xmlns:wp="http://schemas.openxmlformats.org/drawingml/2006/wordprocessingDrawing" xmlns:w10="urn:schemas-microsoft-com:office:word" xmlns:w="http://schemas.openxmlformats.org/wordprocessingml/2006/main" xmlns:w14="http://schemas.microsoft.com/office/word/2010/wordml" xmlns:w15="http://schemas.microsoft.com/office/word/2012/wordml" xmlns:wpg="http://schemas.microsoft.com/office/word/2010/wordprocessingGroup" xmlns:wpi="http://schemas.microsoft.com/office/word/2010/wordprocessingInk" xmlns:wne="http://schemas.microsoft.com/office/word/2006/wordml" xmlns:wps="http://schemas.microsoft.com/office/word/2010/wordprocessingShape" mc:Ignorable="w14 w15 wp14">
+  <w:p>
+    <w:pPr>
+      <w:pStyle w:val="Header"/>
+    </w:pPr>
+  </w:p>
+</w:hdr>
+</file>
+
+<file path=word/header3.xml><?xml version="1.0" encoding="utf-8"?>
+<w:hdr xmlns:wpc="http://schemas.microsoft.com/office/word/2010/wordprocessingCanvas" xmlns:mo="http://schemas.microsoft.com/office/mac/office/2008/main" xmlns:mc="http://schemas.openxmlformats.org/markup-compatibility/2006" xmlns:mv="urn:schemas-microsoft-com:mac:vml" xmlns:o="urn:schemas-microsoft-com:office:office" xmlns:r="http://schemas.openxmlformats.org/officeDocument/2006/relationships" xmlns:m="http://schemas.openxmlformats.org/officeDocument/2006/math" xmlns:v="urn:schemas-microsoft-com:vml" xmlns:wp14="http://schemas.microsoft.com/office/word/2010/wordprocessingDrawing" xmlns:wp="http://schemas.openxmlformats.org/drawingml/2006/wordprocessingDrawing" xmlns:w10="urn:schemas-microsoft-com:office:word" xmlns:w="http://schemas.openxmlformats.org/wordprocessingml/2006/main" xmlns:w14="http://schemas.microsoft.com/office/word/2010/wordml" xmlns:w15="http://schemas.microsoft.com/office/word/2012/wordml" xmlns:wpg="http://schemas.microsoft.com/office/word/2010/wordprocessingGroup" xmlns:wpi="http://schemas.microsoft.com/office/word/2010/wordprocessingInk" xmlns:wne="http://schemas.microsoft.com/office/word/2006/wordml" xmlns:wps="http://schemas.microsoft.com/office/word/2010/wordprocessingShape" mc:Ignorable="w14 w15 wp14">
+  <w:p>
+    <w:pPr>
+      <w:pStyle w:val="Header"/>
+    </w:pPr>
+  </w:p>
+</w:hdr>
 </file>
 
 <file path=word/numbering.xml><?xml version="1.0" encoding="utf-8"?>
@@ -13943,7 +13817,7 @@
 </file>
 
 <file path=customXml/itemProps1.xml><?xml version="1.0" encoding="utf-8"?>
-<ds:datastoreItem xmlns:ds="http://schemas.openxmlformats.org/officeDocument/2006/customXml" ds:itemID="{F9FBFF7E-BD5D-FB45-8A97-915CAC3FEF1C}">
+<ds:datastoreItem xmlns:ds="http://schemas.openxmlformats.org/officeDocument/2006/customXml" ds:itemID="{CC72019D-E896-DE48-A756-78302A9A4D23}">
   <ds:schemaRefs>
     <ds:schemaRef ds:uri="http://schemas.openxmlformats.org/officeDocument/2006/bibliography"/>
   </ds:schemaRefs>

</xml_diff>

<commit_message>
wip: skeleton for response to server, echo off
</commit_message>
<xml_diff>
--- a/docs/Protocol_v0.docx
+++ b/docs/Protocol_v0.docx
@@ -1,6 +1,6 @@
 
 <file path=word/document.xml><?xml version="1.0" encoding="utf-8"?>
-<w:document xmlns:wpc="http://schemas.microsoft.com/office/word/2010/wordprocessingCanvas" xmlns:mo="http://schemas.microsoft.com/office/mac/office/2008/main" xmlns:mc="http://schemas.openxmlformats.org/markup-compatibility/2006" xmlns:mv="urn:schemas-microsoft-com:mac:vml" xmlns:o="urn:schemas-microsoft-com:office:office" xmlns:r="http://schemas.openxmlformats.org/officeDocument/2006/relationships" xmlns:m="http://schemas.openxmlformats.org/officeDocument/2006/math" xmlns:v="urn:schemas-microsoft-com:vml" xmlns:wp14="http://schemas.microsoft.com/office/word/2010/wordprocessingDrawing" xmlns:wp="http://schemas.openxmlformats.org/drawingml/2006/wordprocessingDrawing" xmlns:w10="urn:schemas-microsoft-com:office:word" xmlns:w="http://schemas.openxmlformats.org/wordprocessingml/2006/main" xmlns:w14="http://schemas.microsoft.com/office/word/2010/wordml" xmlns:w15="http://schemas.microsoft.com/office/word/2012/wordml" xmlns:wpg="http://schemas.microsoft.com/office/word/2010/wordprocessingGroup" xmlns:wpi="http://schemas.microsoft.com/office/word/2010/wordprocessingInk" xmlns:wne="http://schemas.microsoft.com/office/word/2006/wordml" xmlns:wps="http://schemas.microsoft.com/office/word/2010/wordprocessingShape" mc:Ignorable="w14 w15 wp14">
+<w:document xmlns:wpc="http://schemas.microsoft.com/office/word/2010/wordprocessingCanvas" xmlns:cx="http://schemas.microsoft.com/office/drawing/2014/chartex" xmlns:mc="http://schemas.openxmlformats.org/markup-compatibility/2006" xmlns:o="urn:schemas-microsoft-com:office:office" xmlns:r="http://schemas.openxmlformats.org/officeDocument/2006/relationships" xmlns:m="http://schemas.openxmlformats.org/officeDocument/2006/math" xmlns:v="urn:schemas-microsoft-com:vml" xmlns:wp14="http://schemas.microsoft.com/office/word/2010/wordprocessingDrawing" xmlns:wp="http://schemas.openxmlformats.org/drawingml/2006/wordprocessingDrawing" xmlns:w10="urn:schemas-microsoft-com:office:word" xmlns:w="http://schemas.openxmlformats.org/wordprocessingml/2006/main" xmlns:w14="http://schemas.microsoft.com/office/word/2010/wordml" xmlns:w15="http://schemas.microsoft.com/office/word/2012/wordml" xmlns:w16se="http://schemas.microsoft.com/office/word/2015/wordml/symex" xmlns:wpg="http://schemas.microsoft.com/office/word/2010/wordprocessingGroup" xmlns:wpi="http://schemas.microsoft.com/office/word/2010/wordprocessingInk" xmlns:wne="http://schemas.microsoft.com/office/word/2006/wordml" xmlns:wps="http://schemas.microsoft.com/office/word/2010/wordprocessingShape" mc:Ignorable="w14 w15 w16se wp14">
   <w:body>
     <w:p>
       <w:pPr>
@@ -248,8 +248,6 @@
       <w:r>
         <w:br w:type="page"/>
       </w:r>
-      <w:bookmarkStart w:id="0" w:name="_GoBack"/>
-      <w:bookmarkEnd w:id="0"/>
     </w:p>
     <w:p>
       <w:pPr>
@@ -9186,8 +9184,27 @@
           <w:color w:val="000000"/>
           <w:szCs w:val="20"/>
         </w:rPr>
-        <w:t>автовыдачи данных) (0D</w:t>
+        <w:t>авто</w:t>
       </w:r>
+      <w:r>
+        <w:rPr>
+          <w:rFonts w:cs="Times New Roman"/>
+          <w:color w:val="000000"/>
+          <w:szCs w:val="20"/>
+        </w:rPr>
+        <w:t>-выдачи данных) (0</w:t>
+      </w:r>
+      <w:r>
+        <w:rPr>
+          <w:rFonts w:cs="Times New Roman"/>
+          <w:color w:val="000000"/>
+          <w:szCs w:val="20"/>
+          <w:lang w:val="en-US"/>
+        </w:rPr>
+        <w:t>E</w:t>
+      </w:r>
+      <w:bookmarkStart w:id="0" w:name="_GoBack"/>
+      <w:bookmarkEnd w:id="0"/>
       <w:r>
         <w:rPr>
           <w:rFonts w:cs="Times New Roman"/>
@@ -9775,6 +9792,87 @@
             <w:pPr>
               <w:pStyle w:val="NoSpacing"/>
               <w:jc w:val="center"/>
+            </w:pPr>
+            <w:r>
+              <w:t>+5</w:t>
+            </w:r>
+          </w:p>
+        </w:tc>
+        <w:tc>
+          <w:tcPr>
+            <w:tcW w:w="1012" w:type="pct"/>
+            <w:tcBorders>
+              <w:left w:val="single" w:sz="12" w:space="0" w:color="auto"/>
+              <w:right w:val="single" w:sz="12" w:space="0" w:color="auto"/>
+            </w:tcBorders>
+          </w:tcPr>
+          <w:p>
+            <w:pPr>
+              <w:pStyle w:val="NoSpacing"/>
+              <w:jc w:val="center"/>
+            </w:pPr>
+            <w:r>
+              <w:t>2</w:t>
+            </w:r>
+          </w:p>
+        </w:tc>
+        <w:tc>
+          <w:tcPr>
+            <w:tcW w:w="783" w:type="pct"/>
+            <w:tcBorders>
+              <w:left w:val="single" w:sz="12" w:space="0" w:color="auto"/>
+              <w:right w:val="single" w:sz="12" w:space="0" w:color="auto"/>
+            </w:tcBorders>
+          </w:tcPr>
+          <w:p>
+            <w:pPr>
+              <w:pStyle w:val="NoSpacing"/>
+              <w:rPr>
+                <w:lang w:val="en-US"/>
+              </w:rPr>
+            </w:pPr>
+            <w:r>
+              <w:rPr>
+                <w:lang w:val="en-US"/>
+              </w:rPr>
+              <w:t>0000h…FFFFh</w:t>
+            </w:r>
+          </w:p>
+        </w:tc>
+        <w:tc>
+          <w:tcPr>
+            <w:tcW w:w="2322" w:type="pct"/>
+            <w:tcBorders>
+              <w:left w:val="single" w:sz="12" w:space="0" w:color="auto"/>
+              <w:right w:val="single" w:sz="12" w:space="0" w:color="auto"/>
+            </w:tcBorders>
+          </w:tcPr>
+          <w:p>
+            <w:pPr>
+              <w:pStyle w:val="NoSpacing"/>
+            </w:pPr>
+            <w:r>
+              <w:t>Номер сообщения</w:t>
+            </w:r>
+          </w:p>
+        </w:tc>
+      </w:tr>
+      <w:tr>
+        <w:trPr>
+          <w:trHeight w:val="270"/>
+        </w:trPr>
+        <w:tc>
+          <w:tcPr>
+            <w:tcW w:w="883" w:type="pct"/>
+            <w:tcBorders>
+              <w:left w:val="single" w:sz="12" w:space="0" w:color="auto"/>
+              <w:right w:val="single" w:sz="12" w:space="0" w:color="auto"/>
+            </w:tcBorders>
+          </w:tcPr>
+          <w:p>
+            <w:pPr>
+              <w:pStyle w:val="NoSpacing"/>
+              <w:jc w:val="center"/>
               <w:rPr>
                 <w:lang w:val="en-US"/>
               </w:rPr>
@@ -9959,14 +10057,99 @@
         <w:spacing w:after="160" w:afterAutospacing="0" w:line="259" w:lineRule="auto"/>
         <w:ind w:firstLine="0"/>
         <w:rPr>
-          <w:rFonts w:eastAsiaTheme="majorEastAsia" w:cs="Times New Roman"/>
-          <w:b/>
-          <w:color w:val="000000"/>
-          <w:sz w:val="22"/>
-          <w:szCs w:val="20"/>
+          <w:lang w:val="en-US"/>
         </w:rPr>
       </w:pPr>
       <w:r>
+        <w:rPr>
+          <w:i/>
+        </w:rPr>
+        <w:t>Описание полей</w:t>
+      </w:r>
+      <w:r>
+        <w:rPr>
+          <w:i/>
+          <w:lang w:val="en-US"/>
+        </w:rPr>
+        <w:t>:</w:t>
+      </w:r>
+    </w:p>
+    <w:p>
+      <w:pPr>
+        <w:pStyle w:val="ListParagraph"/>
+        <w:numPr>
+          <w:ilvl w:val="0"/>
+          <w:numId w:val="15"/>
+        </w:numPr>
+        <w:spacing w:after="160" w:afterAutospacing="0" w:line="259" w:lineRule="auto"/>
+      </w:pPr>
+      <w:r>
+        <w:t>Идентификатор метки – имя метки, относительно которой измеряется и предается якорем временная метка.</w:t>
+      </w:r>
+    </w:p>
+    <w:p>
+      <w:pPr>
+        <w:pStyle w:val="ListParagraph"/>
+        <w:numPr>
+          <w:ilvl w:val="0"/>
+          <w:numId w:val="15"/>
+        </w:numPr>
+        <w:spacing w:after="160" w:afterAutospacing="0" w:line="259" w:lineRule="auto"/>
+      </w:pPr>
+      <w:r>
+        <w:t xml:space="preserve">Номер сообщения – сквозной номер сообщения. Номер задается меткой и отправляется в пакете с </w:t>
+      </w:r>
+      <w:r>
+        <w:rPr>
+          <w:lang w:val="en-US"/>
+        </w:rPr>
+        <w:t>blink</w:t>
+      </w:r>
+      <w:r>
+        <w:t>-</w:t>
+      </w:r>
+      <w:r>
+        <w:t>сигналом по радиосети.</w:t>
+      </w:r>
+    </w:p>
+    <w:p>
+      <w:pPr>
+        <w:pStyle w:val="ListParagraph"/>
+        <w:numPr>
+          <w:ilvl w:val="0"/>
+          <w:numId w:val="15"/>
+        </w:numPr>
+        <w:spacing w:after="160" w:afterAutospacing="0" w:line="259" w:lineRule="auto"/>
+      </w:pPr>
+      <w:r>
+        <w:t xml:space="preserve">Временная метка – основная информация, по которой рассчитывается позиция метки. Временные метки засекаются якорями в момент получения </w:t>
+      </w:r>
+      <w:r>
+        <w:rPr>
+          <w:lang w:val="en-US"/>
+        </w:rPr>
+        <w:t>blink</w:t>
+      </w:r>
+      <w:r>
+        <w:t>-</w:t>
+      </w:r>
+      <w:r>
+        <w:t>сигнала от метки. При известной разницы между временными метками от одной метки до 4-ех якорей и известном местоположении якоря, можно рассчитать местоположение метку.</w:t>
+      </w:r>
+    </w:p>
+    <w:p>
+      <w:pPr>
+        <w:pStyle w:val="ListParagraph"/>
+        <w:numPr>
+          <w:ilvl w:val="0"/>
+          <w:numId w:val="15"/>
+        </w:numPr>
+        <w:spacing w:after="160" w:afterAutospacing="0" w:line="259" w:lineRule="auto"/>
+      </w:pPr>
+      <w:r>
+        <w:rPr>
+          <w:i/>
+        </w:rPr>
         <w:br w:type="page"/>
       </w:r>
     </w:p>
@@ -10967,7 +11150,7 @@
 </file>
 
 <file path=word/endnotes.xml><?xml version="1.0" encoding="utf-8"?>
-<w:endnotes xmlns:wpc="http://schemas.microsoft.com/office/word/2010/wordprocessingCanvas" xmlns:mo="http://schemas.microsoft.com/office/mac/office/2008/main" xmlns:mc="http://schemas.openxmlformats.org/markup-compatibility/2006" xmlns:mv="urn:schemas-microsoft-com:mac:vml" xmlns:o="urn:schemas-microsoft-com:office:office" xmlns:r="http://schemas.openxmlformats.org/officeDocument/2006/relationships" xmlns:m="http://schemas.openxmlformats.org/officeDocument/2006/math" xmlns:v="urn:schemas-microsoft-com:vml" xmlns:wp14="http://schemas.microsoft.com/office/word/2010/wordprocessingDrawing" xmlns:wp="http://schemas.openxmlformats.org/drawingml/2006/wordprocessingDrawing" xmlns:w10="urn:schemas-microsoft-com:office:word" xmlns:w="http://schemas.openxmlformats.org/wordprocessingml/2006/main" xmlns:w14="http://schemas.microsoft.com/office/word/2010/wordml" xmlns:w15="http://schemas.microsoft.com/office/word/2012/wordml" xmlns:wpg="http://schemas.microsoft.com/office/word/2010/wordprocessingGroup" xmlns:wpi="http://schemas.microsoft.com/office/word/2010/wordprocessingInk" xmlns:wne="http://schemas.microsoft.com/office/word/2006/wordml" xmlns:wps="http://schemas.microsoft.com/office/word/2010/wordprocessingShape" mc:Ignorable="w14 w15 wp14">
+<w:endnotes xmlns:wpc="http://schemas.microsoft.com/office/word/2010/wordprocessingCanvas" xmlns:cx="http://schemas.microsoft.com/office/drawing/2014/chartex" xmlns:mc="http://schemas.openxmlformats.org/markup-compatibility/2006" xmlns:o="urn:schemas-microsoft-com:office:office" xmlns:r="http://schemas.openxmlformats.org/officeDocument/2006/relationships" xmlns:m="http://schemas.openxmlformats.org/officeDocument/2006/math" xmlns:v="urn:schemas-microsoft-com:vml" xmlns:wp14="http://schemas.microsoft.com/office/word/2010/wordprocessingDrawing" xmlns:wp="http://schemas.openxmlformats.org/drawingml/2006/wordprocessingDrawing" xmlns:w10="urn:schemas-microsoft-com:office:word" xmlns:w="http://schemas.openxmlformats.org/wordprocessingml/2006/main" xmlns:w14="http://schemas.microsoft.com/office/word/2010/wordml" xmlns:w15="http://schemas.microsoft.com/office/word/2012/wordml" xmlns:w16se="http://schemas.microsoft.com/office/word/2015/wordml/symex" xmlns:wpg="http://schemas.microsoft.com/office/word/2010/wordprocessingGroup" xmlns:wpi="http://schemas.microsoft.com/office/word/2010/wordprocessingInk" xmlns:wne="http://schemas.microsoft.com/office/word/2006/wordml" xmlns:wps="http://schemas.microsoft.com/office/word/2010/wordprocessingShape" mc:Ignorable="w14 w15 w16se wp14">
   <w:endnote w:type="separator" w:id="-1">
     <w:p>
       <w:pPr>
@@ -10992,7 +11175,7 @@
 </file>
 
 <file path=word/footer1.xml><?xml version="1.0" encoding="utf-8"?>
-<w:ftr xmlns:wpc="http://schemas.microsoft.com/office/word/2010/wordprocessingCanvas" xmlns:mo="http://schemas.microsoft.com/office/mac/office/2008/main" xmlns:mc="http://schemas.openxmlformats.org/markup-compatibility/2006" xmlns:mv="urn:schemas-microsoft-com:mac:vml" xmlns:o="urn:schemas-microsoft-com:office:office" xmlns:r="http://schemas.openxmlformats.org/officeDocument/2006/relationships" xmlns:m="http://schemas.openxmlformats.org/officeDocument/2006/math" xmlns:v="urn:schemas-microsoft-com:vml" xmlns:wp14="http://schemas.microsoft.com/office/word/2010/wordprocessingDrawing" xmlns:wp="http://schemas.openxmlformats.org/drawingml/2006/wordprocessingDrawing" xmlns:w10="urn:schemas-microsoft-com:office:word" xmlns:w="http://schemas.openxmlformats.org/wordprocessingml/2006/main" xmlns:w14="http://schemas.microsoft.com/office/word/2010/wordml" xmlns:w15="http://schemas.microsoft.com/office/word/2012/wordml" xmlns:wpg="http://schemas.microsoft.com/office/word/2010/wordprocessingGroup" xmlns:wpi="http://schemas.microsoft.com/office/word/2010/wordprocessingInk" xmlns:wne="http://schemas.microsoft.com/office/word/2006/wordml" xmlns:wps="http://schemas.microsoft.com/office/word/2010/wordprocessingShape" mc:Ignorable="w14 w15 wp14">
+<w:ftr xmlns:wpc="http://schemas.microsoft.com/office/word/2010/wordprocessingCanvas" xmlns:cx="http://schemas.microsoft.com/office/drawing/2014/chartex" xmlns:mc="http://schemas.openxmlformats.org/markup-compatibility/2006" xmlns:o="urn:schemas-microsoft-com:office:office" xmlns:r="http://schemas.openxmlformats.org/officeDocument/2006/relationships" xmlns:m="http://schemas.openxmlformats.org/officeDocument/2006/math" xmlns:v="urn:schemas-microsoft-com:vml" xmlns:wp14="http://schemas.microsoft.com/office/word/2010/wordprocessingDrawing" xmlns:wp="http://schemas.openxmlformats.org/drawingml/2006/wordprocessingDrawing" xmlns:w10="urn:schemas-microsoft-com:office:word" xmlns:w="http://schemas.openxmlformats.org/wordprocessingml/2006/main" xmlns:w14="http://schemas.microsoft.com/office/word/2010/wordml" xmlns:w15="http://schemas.microsoft.com/office/word/2012/wordml" xmlns:w16se="http://schemas.microsoft.com/office/word/2015/wordml/symex" xmlns:wpg="http://schemas.microsoft.com/office/word/2010/wordprocessingGroup" xmlns:wpi="http://schemas.microsoft.com/office/word/2010/wordprocessingInk" xmlns:wne="http://schemas.microsoft.com/office/word/2006/wordml" xmlns:wps="http://schemas.microsoft.com/office/word/2010/wordprocessingShape" mc:Ignorable="w14 w15 w16se wp14">
   <w:p>
     <w:pPr>
       <w:pStyle w:val="Footer"/>
@@ -11002,7 +11185,7 @@
 </file>
 
 <file path=word/footer2.xml><?xml version="1.0" encoding="utf-8"?>
-<w:ftr xmlns:wpc="http://schemas.microsoft.com/office/word/2010/wordprocessingCanvas" xmlns:mo="http://schemas.microsoft.com/office/mac/office/2008/main" xmlns:mc="http://schemas.openxmlformats.org/markup-compatibility/2006" xmlns:mv="urn:schemas-microsoft-com:mac:vml" xmlns:o="urn:schemas-microsoft-com:office:office" xmlns:r="http://schemas.openxmlformats.org/officeDocument/2006/relationships" xmlns:m="http://schemas.openxmlformats.org/officeDocument/2006/math" xmlns:v="urn:schemas-microsoft-com:vml" xmlns:wp14="http://schemas.microsoft.com/office/word/2010/wordprocessingDrawing" xmlns:wp="http://schemas.openxmlformats.org/drawingml/2006/wordprocessingDrawing" xmlns:w10="urn:schemas-microsoft-com:office:word" xmlns:w="http://schemas.openxmlformats.org/wordprocessingml/2006/main" xmlns:w14="http://schemas.microsoft.com/office/word/2010/wordml" xmlns:w15="http://schemas.microsoft.com/office/word/2012/wordml" xmlns:wpg="http://schemas.microsoft.com/office/word/2010/wordprocessingGroup" xmlns:wpi="http://schemas.microsoft.com/office/word/2010/wordprocessingInk" xmlns:wne="http://schemas.microsoft.com/office/word/2006/wordml" xmlns:wps="http://schemas.microsoft.com/office/word/2010/wordprocessingShape" mc:Ignorable="w14 w15 wp14">
+<w:ftr xmlns:wpc="http://schemas.microsoft.com/office/word/2010/wordprocessingCanvas" xmlns:cx="http://schemas.microsoft.com/office/drawing/2014/chartex" xmlns:mc="http://schemas.openxmlformats.org/markup-compatibility/2006" xmlns:o="urn:schemas-microsoft-com:office:office" xmlns:r="http://schemas.openxmlformats.org/officeDocument/2006/relationships" xmlns:m="http://schemas.openxmlformats.org/officeDocument/2006/math" xmlns:v="urn:schemas-microsoft-com:vml" xmlns:wp14="http://schemas.microsoft.com/office/word/2010/wordprocessingDrawing" xmlns:wp="http://schemas.openxmlformats.org/drawingml/2006/wordprocessingDrawing" xmlns:w10="urn:schemas-microsoft-com:office:word" xmlns:w="http://schemas.openxmlformats.org/wordprocessingml/2006/main" xmlns:w14="http://schemas.microsoft.com/office/word/2010/wordml" xmlns:w15="http://schemas.microsoft.com/office/word/2012/wordml" xmlns:w16se="http://schemas.microsoft.com/office/word/2015/wordml/symex" xmlns:wpg="http://schemas.microsoft.com/office/word/2010/wordprocessingGroup" xmlns:wpi="http://schemas.microsoft.com/office/word/2010/wordprocessingInk" xmlns:wne="http://schemas.microsoft.com/office/word/2006/wordml" xmlns:wps="http://schemas.microsoft.com/office/word/2010/wordprocessingShape" mc:Ignorable="w14 w15 w16se wp14">
   <w:sdt>
     <w:sdtPr>
       <w:id w:val="1951967340"/>
@@ -11035,7 +11218,7 @@
           <w:rPr>
             <w:noProof/>
           </w:rPr>
-          <w:t>13</w:t>
+          <w:t>12</w:t>
         </w:r>
         <w:r>
           <w:rPr>
@@ -11050,7 +11233,7 @@
 </file>
 
 <file path=word/footer3.xml><?xml version="1.0" encoding="utf-8"?>
-<w:ftr xmlns:wpc="http://schemas.microsoft.com/office/word/2010/wordprocessingCanvas" xmlns:mo="http://schemas.microsoft.com/office/mac/office/2008/main" xmlns:mc="http://schemas.openxmlformats.org/markup-compatibility/2006" xmlns:mv="urn:schemas-microsoft-com:mac:vml" xmlns:o="urn:schemas-microsoft-com:office:office" xmlns:r="http://schemas.openxmlformats.org/officeDocument/2006/relationships" xmlns:m="http://schemas.openxmlformats.org/officeDocument/2006/math" xmlns:v="urn:schemas-microsoft-com:vml" xmlns:wp14="http://schemas.microsoft.com/office/word/2010/wordprocessingDrawing" xmlns:wp="http://schemas.openxmlformats.org/drawingml/2006/wordprocessingDrawing" xmlns:w10="urn:schemas-microsoft-com:office:word" xmlns:w="http://schemas.openxmlformats.org/wordprocessingml/2006/main" xmlns:w14="http://schemas.microsoft.com/office/word/2010/wordml" xmlns:w15="http://schemas.microsoft.com/office/word/2012/wordml" xmlns:wpg="http://schemas.microsoft.com/office/word/2010/wordprocessingGroup" xmlns:wpi="http://schemas.microsoft.com/office/word/2010/wordprocessingInk" xmlns:wne="http://schemas.microsoft.com/office/word/2006/wordml" xmlns:wps="http://schemas.microsoft.com/office/word/2010/wordprocessingShape" mc:Ignorable="w14 w15 wp14">
+<w:ftr xmlns:wpc="http://schemas.microsoft.com/office/word/2010/wordprocessingCanvas" xmlns:cx="http://schemas.microsoft.com/office/drawing/2014/chartex" xmlns:mc="http://schemas.openxmlformats.org/markup-compatibility/2006" xmlns:o="urn:schemas-microsoft-com:office:office" xmlns:r="http://schemas.openxmlformats.org/officeDocument/2006/relationships" xmlns:m="http://schemas.openxmlformats.org/officeDocument/2006/math" xmlns:v="urn:schemas-microsoft-com:vml" xmlns:wp14="http://schemas.microsoft.com/office/word/2010/wordprocessingDrawing" xmlns:wp="http://schemas.openxmlformats.org/drawingml/2006/wordprocessingDrawing" xmlns:w10="urn:schemas-microsoft-com:office:word" xmlns:w="http://schemas.openxmlformats.org/wordprocessingml/2006/main" xmlns:w14="http://schemas.microsoft.com/office/word/2010/wordml" xmlns:w15="http://schemas.microsoft.com/office/word/2012/wordml" xmlns:w16se="http://schemas.microsoft.com/office/word/2015/wordml/symex" xmlns:wpg="http://schemas.microsoft.com/office/word/2010/wordprocessingGroup" xmlns:wpi="http://schemas.microsoft.com/office/word/2010/wordprocessingInk" xmlns:wne="http://schemas.microsoft.com/office/word/2006/wordml" xmlns:wps="http://schemas.microsoft.com/office/word/2010/wordprocessingShape" mc:Ignorable="w14 w15 w16se wp14">
   <w:p>
     <w:pPr>
       <w:pStyle w:val="Footer"/>
@@ -11060,7 +11243,7 @@
 </file>
 
 <file path=word/footnotes.xml><?xml version="1.0" encoding="utf-8"?>
-<w:footnotes xmlns:wpc="http://schemas.microsoft.com/office/word/2010/wordprocessingCanvas" xmlns:mo="http://schemas.microsoft.com/office/mac/office/2008/main" xmlns:mc="http://schemas.openxmlformats.org/markup-compatibility/2006" xmlns:mv="urn:schemas-microsoft-com:mac:vml" xmlns:o="urn:schemas-microsoft-com:office:office" xmlns:r="http://schemas.openxmlformats.org/officeDocument/2006/relationships" xmlns:m="http://schemas.openxmlformats.org/officeDocument/2006/math" xmlns:v="urn:schemas-microsoft-com:vml" xmlns:wp14="http://schemas.microsoft.com/office/word/2010/wordprocessingDrawing" xmlns:wp="http://schemas.openxmlformats.org/drawingml/2006/wordprocessingDrawing" xmlns:w10="urn:schemas-microsoft-com:office:word" xmlns:w="http://schemas.openxmlformats.org/wordprocessingml/2006/main" xmlns:w14="http://schemas.microsoft.com/office/word/2010/wordml" xmlns:w15="http://schemas.microsoft.com/office/word/2012/wordml" xmlns:wpg="http://schemas.microsoft.com/office/word/2010/wordprocessingGroup" xmlns:wpi="http://schemas.microsoft.com/office/word/2010/wordprocessingInk" xmlns:wne="http://schemas.microsoft.com/office/word/2006/wordml" xmlns:wps="http://schemas.microsoft.com/office/word/2010/wordprocessingShape" mc:Ignorable="w14 w15 wp14">
+<w:footnotes xmlns:wpc="http://schemas.microsoft.com/office/word/2010/wordprocessingCanvas" xmlns:cx="http://schemas.microsoft.com/office/drawing/2014/chartex" xmlns:mc="http://schemas.openxmlformats.org/markup-compatibility/2006" xmlns:o="urn:schemas-microsoft-com:office:office" xmlns:r="http://schemas.openxmlformats.org/officeDocument/2006/relationships" xmlns:m="http://schemas.openxmlformats.org/officeDocument/2006/math" xmlns:v="urn:schemas-microsoft-com:vml" xmlns:wp14="http://schemas.microsoft.com/office/word/2010/wordprocessingDrawing" xmlns:wp="http://schemas.openxmlformats.org/drawingml/2006/wordprocessingDrawing" xmlns:w10="urn:schemas-microsoft-com:office:word" xmlns:w="http://schemas.openxmlformats.org/wordprocessingml/2006/main" xmlns:w14="http://schemas.microsoft.com/office/word/2010/wordml" xmlns:w15="http://schemas.microsoft.com/office/word/2012/wordml" xmlns:w16se="http://schemas.microsoft.com/office/word/2015/wordml/symex" xmlns:wpg="http://schemas.microsoft.com/office/word/2010/wordprocessingGroup" xmlns:wpi="http://schemas.microsoft.com/office/word/2010/wordprocessingInk" xmlns:wne="http://schemas.microsoft.com/office/word/2006/wordml" xmlns:wps="http://schemas.microsoft.com/office/word/2010/wordprocessingShape" mc:Ignorable="w14 w15 w16se wp14">
   <w:footnote w:type="separator" w:id="-1">
     <w:p>
       <w:pPr>
@@ -11085,7 +11268,7 @@
 </file>
 
 <file path=word/header1.xml><?xml version="1.0" encoding="utf-8"?>
-<w:hdr xmlns:wpc="http://schemas.microsoft.com/office/word/2010/wordprocessingCanvas" xmlns:mo="http://schemas.microsoft.com/office/mac/office/2008/main" xmlns:mc="http://schemas.openxmlformats.org/markup-compatibility/2006" xmlns:mv="urn:schemas-microsoft-com:mac:vml" xmlns:o="urn:schemas-microsoft-com:office:office" xmlns:r="http://schemas.openxmlformats.org/officeDocument/2006/relationships" xmlns:m="http://schemas.openxmlformats.org/officeDocument/2006/math" xmlns:v="urn:schemas-microsoft-com:vml" xmlns:wp14="http://schemas.microsoft.com/office/word/2010/wordprocessingDrawing" xmlns:wp="http://schemas.openxmlformats.org/drawingml/2006/wordprocessingDrawing" xmlns:w10="urn:schemas-microsoft-com:office:word" xmlns:w="http://schemas.openxmlformats.org/wordprocessingml/2006/main" xmlns:w14="http://schemas.microsoft.com/office/word/2010/wordml" xmlns:w15="http://schemas.microsoft.com/office/word/2012/wordml" xmlns:wpg="http://schemas.microsoft.com/office/word/2010/wordprocessingGroup" xmlns:wpi="http://schemas.microsoft.com/office/word/2010/wordprocessingInk" xmlns:wne="http://schemas.microsoft.com/office/word/2006/wordml" xmlns:wps="http://schemas.microsoft.com/office/word/2010/wordprocessingShape" mc:Ignorable="w14 w15 wp14">
+<w:hdr xmlns:wpc="http://schemas.microsoft.com/office/word/2010/wordprocessingCanvas" xmlns:cx="http://schemas.microsoft.com/office/drawing/2014/chartex" xmlns:mc="http://schemas.openxmlformats.org/markup-compatibility/2006" xmlns:o="urn:schemas-microsoft-com:office:office" xmlns:r="http://schemas.openxmlformats.org/officeDocument/2006/relationships" xmlns:m="http://schemas.openxmlformats.org/officeDocument/2006/math" xmlns:v="urn:schemas-microsoft-com:vml" xmlns:wp14="http://schemas.microsoft.com/office/word/2010/wordprocessingDrawing" xmlns:wp="http://schemas.openxmlformats.org/drawingml/2006/wordprocessingDrawing" xmlns:w10="urn:schemas-microsoft-com:office:word" xmlns:w="http://schemas.openxmlformats.org/wordprocessingml/2006/main" xmlns:w14="http://schemas.microsoft.com/office/word/2010/wordml" xmlns:w15="http://schemas.microsoft.com/office/word/2012/wordml" xmlns:w16se="http://schemas.microsoft.com/office/word/2015/wordml/symex" xmlns:wpg="http://schemas.microsoft.com/office/word/2010/wordprocessingGroup" xmlns:wpi="http://schemas.microsoft.com/office/word/2010/wordprocessingInk" xmlns:wne="http://schemas.microsoft.com/office/word/2006/wordml" xmlns:wps="http://schemas.microsoft.com/office/word/2010/wordprocessingShape" mc:Ignorable="w14 w15 w16se wp14">
   <w:p>
     <w:pPr>
       <w:pStyle w:val="Header"/>
@@ -11095,7 +11278,7 @@
 </file>
 
 <file path=word/header2.xml><?xml version="1.0" encoding="utf-8"?>
-<w:hdr xmlns:wpc="http://schemas.microsoft.com/office/word/2010/wordprocessingCanvas" xmlns:mo="http://schemas.microsoft.com/office/mac/office/2008/main" xmlns:mc="http://schemas.openxmlformats.org/markup-compatibility/2006" xmlns:mv="urn:schemas-microsoft-com:mac:vml" xmlns:o="urn:schemas-microsoft-com:office:office" xmlns:r="http://schemas.openxmlformats.org/officeDocument/2006/relationships" xmlns:m="http://schemas.openxmlformats.org/officeDocument/2006/math" xmlns:v="urn:schemas-microsoft-com:vml" xmlns:wp14="http://schemas.microsoft.com/office/word/2010/wordprocessingDrawing" xmlns:wp="http://schemas.openxmlformats.org/drawingml/2006/wordprocessingDrawing" xmlns:w10="urn:schemas-microsoft-com:office:word" xmlns:w="http://schemas.openxmlformats.org/wordprocessingml/2006/main" xmlns:w14="http://schemas.microsoft.com/office/word/2010/wordml" xmlns:w15="http://schemas.microsoft.com/office/word/2012/wordml" xmlns:wpg="http://schemas.microsoft.com/office/word/2010/wordprocessingGroup" xmlns:wpi="http://schemas.microsoft.com/office/word/2010/wordprocessingInk" xmlns:wne="http://schemas.microsoft.com/office/word/2006/wordml" xmlns:wps="http://schemas.microsoft.com/office/word/2010/wordprocessingShape" mc:Ignorable="w14 w15 wp14">
+<w:hdr xmlns:wpc="http://schemas.microsoft.com/office/word/2010/wordprocessingCanvas" xmlns:cx="http://schemas.microsoft.com/office/drawing/2014/chartex" xmlns:mc="http://schemas.openxmlformats.org/markup-compatibility/2006" xmlns:o="urn:schemas-microsoft-com:office:office" xmlns:r="http://schemas.openxmlformats.org/officeDocument/2006/relationships" xmlns:m="http://schemas.openxmlformats.org/officeDocument/2006/math" xmlns:v="urn:schemas-microsoft-com:vml" xmlns:wp14="http://schemas.microsoft.com/office/word/2010/wordprocessingDrawing" xmlns:wp="http://schemas.openxmlformats.org/drawingml/2006/wordprocessingDrawing" xmlns:w10="urn:schemas-microsoft-com:office:word" xmlns:w="http://schemas.openxmlformats.org/wordprocessingml/2006/main" xmlns:w14="http://schemas.microsoft.com/office/word/2010/wordml" xmlns:w15="http://schemas.microsoft.com/office/word/2012/wordml" xmlns:w16se="http://schemas.microsoft.com/office/word/2015/wordml/symex" xmlns:wpg="http://schemas.microsoft.com/office/word/2010/wordprocessingGroup" xmlns:wpi="http://schemas.microsoft.com/office/word/2010/wordprocessingInk" xmlns:wne="http://schemas.microsoft.com/office/word/2006/wordml" xmlns:wps="http://schemas.microsoft.com/office/word/2010/wordprocessingShape" mc:Ignorable="w14 w15 w16se wp14">
   <w:p>
     <w:pPr>
       <w:pStyle w:val="Header"/>
@@ -11105,7 +11288,7 @@
 </file>
 
 <file path=word/header3.xml><?xml version="1.0" encoding="utf-8"?>
-<w:hdr xmlns:wpc="http://schemas.microsoft.com/office/word/2010/wordprocessingCanvas" xmlns:mo="http://schemas.microsoft.com/office/mac/office/2008/main" xmlns:mc="http://schemas.openxmlformats.org/markup-compatibility/2006" xmlns:mv="urn:schemas-microsoft-com:mac:vml" xmlns:o="urn:schemas-microsoft-com:office:office" xmlns:r="http://schemas.openxmlformats.org/officeDocument/2006/relationships" xmlns:m="http://schemas.openxmlformats.org/officeDocument/2006/math" xmlns:v="urn:schemas-microsoft-com:vml" xmlns:wp14="http://schemas.microsoft.com/office/word/2010/wordprocessingDrawing" xmlns:wp="http://schemas.openxmlformats.org/drawingml/2006/wordprocessingDrawing" xmlns:w10="urn:schemas-microsoft-com:office:word" xmlns:w="http://schemas.openxmlformats.org/wordprocessingml/2006/main" xmlns:w14="http://schemas.microsoft.com/office/word/2010/wordml" xmlns:w15="http://schemas.microsoft.com/office/word/2012/wordml" xmlns:wpg="http://schemas.microsoft.com/office/word/2010/wordprocessingGroup" xmlns:wpi="http://schemas.microsoft.com/office/word/2010/wordprocessingInk" xmlns:wne="http://schemas.microsoft.com/office/word/2006/wordml" xmlns:wps="http://schemas.microsoft.com/office/word/2010/wordprocessingShape" mc:Ignorable="w14 w15 wp14">
+<w:hdr xmlns:wpc="http://schemas.microsoft.com/office/word/2010/wordprocessingCanvas" xmlns:cx="http://schemas.microsoft.com/office/drawing/2014/chartex" xmlns:mc="http://schemas.openxmlformats.org/markup-compatibility/2006" xmlns:o="urn:schemas-microsoft-com:office:office" xmlns:r="http://schemas.openxmlformats.org/officeDocument/2006/relationships" xmlns:m="http://schemas.openxmlformats.org/officeDocument/2006/math" xmlns:v="urn:schemas-microsoft-com:vml" xmlns:wp14="http://schemas.microsoft.com/office/word/2010/wordprocessingDrawing" xmlns:wp="http://schemas.openxmlformats.org/drawingml/2006/wordprocessingDrawing" xmlns:w10="urn:schemas-microsoft-com:office:word" xmlns:w="http://schemas.openxmlformats.org/wordprocessingml/2006/main" xmlns:w14="http://schemas.microsoft.com/office/word/2010/wordml" xmlns:w15="http://schemas.microsoft.com/office/word/2012/wordml" xmlns:w16se="http://schemas.microsoft.com/office/word/2015/wordml/symex" xmlns:wpg="http://schemas.microsoft.com/office/word/2010/wordprocessingGroup" xmlns:wpi="http://schemas.microsoft.com/office/word/2010/wordprocessingInk" xmlns:wne="http://schemas.microsoft.com/office/word/2006/wordml" xmlns:wps="http://schemas.microsoft.com/office/word/2010/wordprocessingShape" mc:Ignorable="w14 w15 w16se wp14">
   <w:p>
     <w:pPr>
       <w:pStyle w:val="Header"/>
@@ -11115,8 +11298,8 @@
 </file>
 
 <file path=word/numbering.xml><?xml version="1.0" encoding="utf-8"?>
-<w:numbering xmlns:wpc="http://schemas.microsoft.com/office/word/2010/wordprocessingCanvas" xmlns:mo="http://schemas.microsoft.com/office/mac/office/2008/main" xmlns:mc="http://schemas.openxmlformats.org/markup-compatibility/2006" xmlns:mv="urn:schemas-microsoft-com:mac:vml" xmlns:o="urn:schemas-microsoft-com:office:office" xmlns:r="http://schemas.openxmlformats.org/officeDocument/2006/relationships" xmlns:m="http://schemas.openxmlformats.org/officeDocument/2006/math" xmlns:v="urn:schemas-microsoft-com:vml" xmlns:wp14="http://schemas.microsoft.com/office/word/2010/wordprocessingDrawing" xmlns:wp="http://schemas.openxmlformats.org/drawingml/2006/wordprocessingDrawing" xmlns:w10="urn:schemas-microsoft-com:office:word" xmlns:w="http://schemas.openxmlformats.org/wordprocessingml/2006/main" xmlns:w14="http://schemas.microsoft.com/office/word/2010/wordml" xmlns:w15="http://schemas.microsoft.com/office/word/2012/wordml" xmlns:wpg="http://schemas.microsoft.com/office/word/2010/wordprocessingGroup" xmlns:wpi="http://schemas.microsoft.com/office/word/2010/wordprocessingInk" xmlns:wne="http://schemas.microsoft.com/office/word/2006/wordml" xmlns:wps="http://schemas.microsoft.com/office/word/2010/wordprocessingShape" mc:Ignorable="w14 w15 wp14">
-  <w:abstractNum w:abstractNumId="0">
+<w:numbering xmlns:wpc="http://schemas.microsoft.com/office/word/2010/wordprocessingCanvas" xmlns:cx="http://schemas.microsoft.com/office/drawing/2014/chartex" xmlns:mc="http://schemas.openxmlformats.org/markup-compatibility/2006" xmlns:o="urn:schemas-microsoft-com:office:office" xmlns:r="http://schemas.openxmlformats.org/officeDocument/2006/relationships" xmlns:m="http://schemas.openxmlformats.org/officeDocument/2006/math" xmlns:v="urn:schemas-microsoft-com:vml" xmlns:wp14="http://schemas.microsoft.com/office/word/2010/wordprocessingDrawing" xmlns:wp="http://schemas.openxmlformats.org/drawingml/2006/wordprocessingDrawing" xmlns:w10="urn:schemas-microsoft-com:office:word" xmlns:w="http://schemas.openxmlformats.org/wordprocessingml/2006/main" xmlns:w14="http://schemas.microsoft.com/office/word/2010/wordml" xmlns:w15="http://schemas.microsoft.com/office/word/2012/wordml" xmlns:w16se="http://schemas.microsoft.com/office/word/2015/wordml/symex" xmlns:wpg="http://schemas.microsoft.com/office/word/2010/wordprocessingGroup" xmlns:wpi="http://schemas.microsoft.com/office/word/2010/wordprocessingInk" xmlns:wne="http://schemas.microsoft.com/office/word/2006/wordml" xmlns:wps="http://schemas.microsoft.com/office/word/2010/wordprocessingShape" mc:Ignorable="w14 w15 w16se wp14">
+  <w:abstractNum w:abstractNumId="0" w15:restartNumberingAfterBreak="0">
     <w:nsid w:val="00811483"/>
     <w:multiLevelType w:val="hybridMultilevel"/>
     <w:tmpl w:val="4D006D30"/>
@@ -11202,7 +11385,7 @@
       </w:pPr>
     </w:lvl>
   </w:abstractNum>
-  <w:abstractNum w:abstractNumId="1">
+  <w:abstractNum w:abstractNumId="1" w15:restartNumberingAfterBreak="0">
     <w:nsid w:val="0EE106CD"/>
     <w:multiLevelType w:val="hybridMultilevel"/>
     <w:tmpl w:val="F626D572"/>
@@ -11291,7 +11474,7 @@
       </w:pPr>
     </w:lvl>
   </w:abstractNum>
-  <w:abstractNum w:abstractNumId="2">
+  <w:abstractNum w:abstractNumId="2" w15:restartNumberingAfterBreak="0">
     <w:nsid w:val="14FD6AFE"/>
     <w:multiLevelType w:val="hybridMultilevel"/>
     <w:tmpl w:val="B9044734"/>
@@ -11377,7 +11560,7 @@
       </w:pPr>
     </w:lvl>
   </w:abstractNum>
-  <w:abstractNum w:abstractNumId="3">
+  <w:abstractNum w:abstractNumId="3" w15:restartNumberingAfterBreak="0">
     <w:nsid w:val="16544200"/>
     <w:multiLevelType w:val="multilevel"/>
     <w:tmpl w:val="3DDED8AA"/>
@@ -11494,7 +11677,7 @@
       </w:rPr>
     </w:lvl>
   </w:abstractNum>
-  <w:abstractNum w:abstractNumId="4">
+  <w:abstractNum w:abstractNumId="4" w15:restartNumberingAfterBreak="0">
     <w:nsid w:val="22C342F6"/>
     <w:multiLevelType w:val="hybridMultilevel"/>
     <w:tmpl w:val="542ED64C"/>
@@ -11607,7 +11790,122 @@
       </w:rPr>
     </w:lvl>
   </w:abstractNum>
-  <w:abstractNum w:abstractNumId="5">
+  <w:abstractNum w:abstractNumId="5" w15:restartNumberingAfterBreak="0">
+    <w:nsid w:val="38694976"/>
+    <w:multiLevelType w:val="hybridMultilevel"/>
+    <w:tmpl w:val="B212CF8A"/>
+    <w:lvl w:ilvl="0" w:tplc="DE7A8DC8">
+      <w:numFmt w:val="bullet"/>
+      <w:lvlText w:val="-"/>
+      <w:lvlJc w:val="left"/>
+      <w:pPr>
+        <w:ind w:left="1065" w:hanging="360"/>
+      </w:pPr>
+      <w:rPr>
+        <w:rFonts w:ascii="Times New Roman" w:eastAsiaTheme="minorHAnsi" w:hAnsi="Times New Roman" w:cs="Times New Roman" w:hint="default"/>
+        <w:b w:val="0"/>
+        <w:color w:val="auto"/>
+        <w:sz w:val="20"/>
+      </w:rPr>
+    </w:lvl>
+    <w:lvl w:ilvl="1" w:tplc="04190003" w:tentative="1">
+      <w:start w:val="1"/>
+      <w:numFmt w:val="bullet"/>
+      <w:lvlText w:val="o"/>
+      <w:lvlJc w:val="left"/>
+      <w:pPr>
+        <w:ind w:left="1785" w:hanging="360"/>
+      </w:pPr>
+      <w:rPr>
+        <w:rFonts w:ascii="Courier New" w:hAnsi="Courier New" w:cs="Courier New" w:hint="default"/>
+      </w:rPr>
+    </w:lvl>
+    <w:lvl w:ilvl="2" w:tplc="04190005" w:tentative="1">
+      <w:start w:val="1"/>
+      <w:numFmt w:val="bullet"/>
+      <w:lvlText w:val=""/>
+      <w:lvlJc w:val="left"/>
+      <w:pPr>
+        <w:ind w:left="2505" w:hanging="360"/>
+      </w:pPr>
+      <w:rPr>
+        <w:rFonts w:ascii="Wingdings" w:hAnsi="Wingdings" w:hint="default"/>
+      </w:rPr>
+    </w:lvl>
+    <w:lvl w:ilvl="3" w:tplc="04190001" w:tentative="1">
+      <w:start w:val="1"/>
+      <w:numFmt w:val="bullet"/>
+      <w:lvlText w:val=""/>
+      <w:lvlJc w:val="left"/>
+      <w:pPr>
+        <w:ind w:left="3225" w:hanging="360"/>
+      </w:pPr>
+      <w:rPr>
+        <w:rFonts w:ascii="Symbol" w:hAnsi="Symbol" w:hint="default"/>
+      </w:rPr>
+    </w:lvl>
+    <w:lvl w:ilvl="4" w:tplc="04190003" w:tentative="1">
+      <w:start w:val="1"/>
+      <w:numFmt w:val="bullet"/>
+      <w:lvlText w:val="o"/>
+      <w:lvlJc w:val="left"/>
+      <w:pPr>
+        <w:ind w:left="3945" w:hanging="360"/>
+      </w:pPr>
+      <w:rPr>
+        <w:rFonts w:ascii="Courier New" w:hAnsi="Courier New" w:cs="Courier New" w:hint="default"/>
+      </w:rPr>
+    </w:lvl>
+    <w:lvl w:ilvl="5" w:tplc="04190005" w:tentative="1">
+      <w:start w:val="1"/>
+      <w:numFmt w:val="bullet"/>
+      <w:lvlText w:val=""/>
+      <w:lvlJc w:val="left"/>
+      <w:pPr>
+        <w:ind w:left="4665" w:hanging="360"/>
+      </w:pPr>
+      <w:rPr>
+        <w:rFonts w:ascii="Wingdings" w:hAnsi="Wingdings" w:hint="default"/>
+      </w:rPr>
+    </w:lvl>
+    <w:lvl w:ilvl="6" w:tplc="04190001" w:tentative="1">
+      <w:start w:val="1"/>
+      <w:numFmt w:val="bullet"/>
+      <w:lvlText w:val=""/>
+      <w:lvlJc w:val="left"/>
+      <w:pPr>
+        <w:ind w:left="5385" w:hanging="360"/>
+      </w:pPr>
+      <w:rPr>
+        <w:rFonts w:ascii="Symbol" w:hAnsi="Symbol" w:hint="default"/>
+      </w:rPr>
+    </w:lvl>
+    <w:lvl w:ilvl="7" w:tplc="04190003" w:tentative="1">
+      <w:start w:val="1"/>
+      <w:numFmt w:val="bullet"/>
+      <w:lvlText w:val="o"/>
+      <w:lvlJc w:val="left"/>
+      <w:pPr>
+        <w:ind w:left="6105" w:hanging="360"/>
+      </w:pPr>
+      <w:rPr>
+        <w:rFonts w:ascii="Courier New" w:hAnsi="Courier New" w:cs="Courier New" w:hint="default"/>
+      </w:rPr>
+    </w:lvl>
+    <w:lvl w:ilvl="8" w:tplc="04190005" w:tentative="1">
+      <w:start w:val="1"/>
+      <w:numFmt w:val="bullet"/>
+      <w:lvlText w:val=""/>
+      <w:lvlJc w:val="left"/>
+      <w:pPr>
+        <w:ind w:left="6825" w:hanging="360"/>
+      </w:pPr>
+      <w:rPr>
+        <w:rFonts w:ascii="Wingdings" w:hAnsi="Wingdings" w:hint="default"/>
+      </w:rPr>
+    </w:lvl>
+  </w:abstractNum>
+  <w:abstractNum w:abstractNumId="6" w15:restartNumberingAfterBreak="0">
     <w:nsid w:val="5252552A"/>
     <w:multiLevelType w:val="multilevel"/>
     <w:tmpl w:val="F0826B14"/>
@@ -11756,7 +12054,7 @@
       </w:rPr>
     </w:lvl>
   </w:abstractNum>
-  <w:abstractNum w:abstractNumId="6">
+  <w:abstractNum w:abstractNumId="7" w15:restartNumberingAfterBreak="0">
     <w:nsid w:val="568F7388"/>
     <w:multiLevelType w:val="hybridMultilevel"/>
     <w:tmpl w:val="1D629188"/>
@@ -11845,7 +12143,7 @@
       </w:pPr>
     </w:lvl>
   </w:abstractNum>
-  <w:abstractNum w:abstractNumId="7">
+  <w:abstractNum w:abstractNumId="8" w15:restartNumberingAfterBreak="0">
     <w:nsid w:val="56AE1F97"/>
     <w:multiLevelType w:val="multilevel"/>
     <w:tmpl w:val="AE360364"/>
@@ -11963,7 +12261,119 @@
       </w:rPr>
     </w:lvl>
   </w:abstractNum>
-  <w:abstractNum w:abstractNumId="8">
+  <w:abstractNum w:abstractNumId="9" w15:restartNumberingAfterBreak="0">
+    <w:nsid w:val="5A70363B"/>
+    <w:multiLevelType w:val="hybridMultilevel"/>
+    <w:tmpl w:val="E2406D5C"/>
+    <w:lvl w:ilvl="0" w:tplc="E4A07B5C">
+      <w:numFmt w:val="bullet"/>
+      <w:lvlText w:val="-"/>
+      <w:lvlJc w:val="left"/>
+      <w:pPr>
+        <w:ind w:left="720" w:hanging="360"/>
+      </w:pPr>
+      <w:rPr>
+        <w:rFonts w:ascii="Times New Roman" w:eastAsiaTheme="minorHAnsi" w:hAnsi="Times New Roman" w:cs="Times New Roman" w:hint="default"/>
+      </w:rPr>
+    </w:lvl>
+    <w:lvl w:ilvl="1" w:tplc="04190003" w:tentative="1">
+      <w:start w:val="1"/>
+      <w:numFmt w:val="bullet"/>
+      <w:lvlText w:val="o"/>
+      <w:lvlJc w:val="left"/>
+      <w:pPr>
+        <w:ind w:left="1440" w:hanging="360"/>
+      </w:pPr>
+      <w:rPr>
+        <w:rFonts w:ascii="Courier New" w:hAnsi="Courier New" w:cs="Courier New" w:hint="default"/>
+      </w:rPr>
+    </w:lvl>
+    <w:lvl w:ilvl="2" w:tplc="04190005" w:tentative="1">
+      <w:start w:val="1"/>
+      <w:numFmt w:val="bullet"/>
+      <w:lvlText w:val=""/>
+      <w:lvlJc w:val="left"/>
+      <w:pPr>
+        <w:ind w:left="2160" w:hanging="360"/>
+      </w:pPr>
+      <w:rPr>
+        <w:rFonts w:ascii="Wingdings" w:hAnsi="Wingdings" w:hint="default"/>
+      </w:rPr>
+    </w:lvl>
+    <w:lvl w:ilvl="3" w:tplc="04190001" w:tentative="1">
+      <w:start w:val="1"/>
+      <w:numFmt w:val="bullet"/>
+      <w:lvlText w:val=""/>
+      <w:lvlJc w:val="left"/>
+      <w:pPr>
+        <w:ind w:left="2880" w:hanging="360"/>
+      </w:pPr>
+      <w:rPr>
+        <w:rFonts w:ascii="Symbol" w:hAnsi="Symbol" w:hint="default"/>
+      </w:rPr>
+    </w:lvl>
+    <w:lvl w:ilvl="4" w:tplc="04190003" w:tentative="1">
+      <w:start w:val="1"/>
+      <w:numFmt w:val="bullet"/>
+      <w:lvlText w:val="o"/>
+      <w:lvlJc w:val="left"/>
+      <w:pPr>
+        <w:ind w:left="3600" w:hanging="360"/>
+      </w:pPr>
+      <w:rPr>
+        <w:rFonts w:ascii="Courier New" w:hAnsi="Courier New" w:cs="Courier New" w:hint="default"/>
+      </w:rPr>
+    </w:lvl>
+    <w:lvl w:ilvl="5" w:tplc="04190005" w:tentative="1">
+      <w:start w:val="1"/>
+      <w:numFmt w:val="bullet"/>
+      <w:lvlText w:val=""/>
+      <w:lvlJc w:val="left"/>
+      <w:pPr>
+        <w:ind w:left="4320" w:hanging="360"/>
+      </w:pPr>
+      <w:rPr>
+        <w:rFonts w:ascii="Wingdings" w:hAnsi="Wingdings" w:hint="default"/>
+      </w:rPr>
+    </w:lvl>
+    <w:lvl w:ilvl="6" w:tplc="04190001" w:tentative="1">
+      <w:start w:val="1"/>
+      <w:numFmt w:val="bullet"/>
+      <w:lvlText w:val=""/>
+      <w:lvlJc w:val="left"/>
+      <w:pPr>
+        <w:ind w:left="5040" w:hanging="360"/>
+      </w:pPr>
+      <w:rPr>
+        <w:rFonts w:ascii="Symbol" w:hAnsi="Symbol" w:hint="default"/>
+      </w:rPr>
+    </w:lvl>
+    <w:lvl w:ilvl="7" w:tplc="04190003" w:tentative="1">
+      <w:start w:val="1"/>
+      <w:numFmt w:val="bullet"/>
+      <w:lvlText w:val="o"/>
+      <w:lvlJc w:val="left"/>
+      <w:pPr>
+        <w:ind w:left="5760" w:hanging="360"/>
+      </w:pPr>
+      <w:rPr>
+        <w:rFonts w:ascii="Courier New" w:hAnsi="Courier New" w:cs="Courier New" w:hint="default"/>
+      </w:rPr>
+    </w:lvl>
+    <w:lvl w:ilvl="8" w:tplc="04190005" w:tentative="1">
+      <w:start w:val="1"/>
+      <w:numFmt w:val="bullet"/>
+      <w:lvlText w:val=""/>
+      <w:lvlJc w:val="left"/>
+      <w:pPr>
+        <w:ind w:left="6480" w:hanging="360"/>
+      </w:pPr>
+      <w:rPr>
+        <w:rFonts w:ascii="Wingdings" w:hAnsi="Wingdings" w:hint="default"/>
+      </w:rPr>
+    </w:lvl>
+  </w:abstractNum>
+  <w:abstractNum w:abstractNumId="10" w15:restartNumberingAfterBreak="0">
     <w:nsid w:val="6B2B1042"/>
     <w:multiLevelType w:val="multilevel"/>
     <w:tmpl w:val="AE360364"/>
@@ -12081,7 +12491,7 @@
       </w:rPr>
     </w:lvl>
   </w:abstractNum>
-  <w:abstractNum w:abstractNumId="9">
+  <w:abstractNum w:abstractNumId="11" w15:restartNumberingAfterBreak="0">
     <w:nsid w:val="6D257F50"/>
     <w:multiLevelType w:val="multilevel"/>
     <w:tmpl w:val="BFACCD9E"/>
@@ -12203,7 +12613,7 @@
       </w:rPr>
     </w:lvl>
   </w:abstractNum>
-  <w:abstractNum w:abstractNumId="10">
+  <w:abstractNum w:abstractNumId="12" w15:restartNumberingAfterBreak="0">
     <w:nsid w:val="6F0E3B7B"/>
     <w:multiLevelType w:val="hybridMultilevel"/>
     <w:tmpl w:val="35DEF44C"/>
@@ -12316,7 +12726,7 @@
       </w:rPr>
     </w:lvl>
   </w:abstractNum>
-  <w:abstractNum w:abstractNumId="11">
+  <w:abstractNum w:abstractNumId="13" w15:restartNumberingAfterBreak="0">
     <w:nsid w:val="7270782D"/>
     <w:multiLevelType w:val="hybridMultilevel"/>
     <w:tmpl w:val="63BA4FC0"/>
@@ -12429,7 +12839,7 @@
       </w:rPr>
     </w:lvl>
   </w:abstractNum>
-  <w:abstractNum w:abstractNumId="12">
+  <w:abstractNum w:abstractNumId="14" w15:restartNumberingAfterBreak="0">
     <w:nsid w:val="78715958"/>
     <w:multiLevelType w:val="multilevel"/>
     <w:tmpl w:val="BB4C0B40"/>
@@ -12549,43 +12959,49 @@
     <w:abstractNumId w:val="0"/>
   </w:num>
   <w:num w:numId="3">
-    <w:abstractNumId w:val="8"/>
+    <w:abstractNumId w:val="10"/>
   </w:num>
   <w:num w:numId="4">
-    <w:abstractNumId w:val="7"/>
+    <w:abstractNumId w:val="8"/>
   </w:num>
   <w:num w:numId="5">
     <w:abstractNumId w:val="3"/>
   </w:num>
   <w:num w:numId="6">
-    <w:abstractNumId w:val="12"/>
+    <w:abstractNumId w:val="14"/>
   </w:num>
   <w:num w:numId="7">
     <w:abstractNumId w:val="1"/>
   </w:num>
   <w:num w:numId="8">
-    <w:abstractNumId w:val="6"/>
+    <w:abstractNumId w:val="7"/>
   </w:num>
   <w:num w:numId="9">
-    <w:abstractNumId w:val="9"/>
+    <w:abstractNumId w:val="11"/>
   </w:num>
   <w:num w:numId="10">
-    <w:abstractNumId w:val="11"/>
+    <w:abstractNumId w:val="13"/>
   </w:num>
   <w:num w:numId="11">
-    <w:abstractNumId w:val="10"/>
+    <w:abstractNumId w:val="12"/>
   </w:num>
   <w:num w:numId="12">
-    <w:abstractNumId w:val="5"/>
+    <w:abstractNumId w:val="6"/>
   </w:num>
   <w:num w:numId="13">
     <w:abstractNumId w:val="4"/>
+  </w:num>
+  <w:num w:numId="14">
+    <w:abstractNumId w:val="5"/>
+  </w:num>
+  <w:num w:numId="15">
+    <w:abstractNumId w:val="9"/>
   </w:num>
 </w:numbering>
 </file>
 
 <file path=word/styles.xml><?xml version="1.0" encoding="utf-8"?>
-<w:styles xmlns:mc="http://schemas.openxmlformats.org/markup-compatibility/2006" xmlns:r="http://schemas.openxmlformats.org/officeDocument/2006/relationships" xmlns:w="http://schemas.openxmlformats.org/wordprocessingml/2006/main" xmlns:w14="http://schemas.microsoft.com/office/word/2010/wordml" xmlns:w15="http://schemas.microsoft.com/office/word/2012/wordml" mc:Ignorable="w14 w15">
+<w:styles xmlns:mc="http://schemas.openxmlformats.org/markup-compatibility/2006" xmlns:r="http://schemas.openxmlformats.org/officeDocument/2006/relationships" xmlns:w="http://schemas.openxmlformats.org/wordprocessingml/2006/main" xmlns:w14="http://schemas.microsoft.com/office/word/2010/wordml" xmlns:w15="http://schemas.microsoft.com/office/word/2012/wordml" xmlns:w16se="http://schemas.microsoft.com/office/word/2015/wordml/symex" mc:Ignorable="w14 w15 w16se">
   <w:docDefaults>
     <w:rPrDefault>
       <w:rPr>
@@ -12601,7 +13017,7 @@
       </w:pPr>
     </w:pPrDefault>
   </w:docDefaults>
-  <w:latentStyles w:defLockedState="0" w:defUIPriority="99" w:defSemiHidden="0" w:defUnhideWhenUsed="0" w:defQFormat="0" w:count="382">
+  <w:latentStyles w:defLockedState="0" w:defUIPriority="99" w:defSemiHidden="0" w:defUnhideWhenUsed="0" w:defQFormat="0" w:count="371">
     <w:lsdException w:name="Normal" w:uiPriority="0" w:qFormat="1"/>
     <w:lsdException w:name="heading 1" w:uiPriority="9" w:qFormat="1"/>
     <w:lsdException w:name="heading 2" w:semiHidden="1" w:uiPriority="9" w:unhideWhenUsed="1" w:qFormat="1"/>
@@ -12973,8 +13389,6 @@
     <w:lsdException w:name="List Table 5 Dark Accent 6" w:uiPriority="50"/>
     <w:lsdException w:name="List Table 6 Colorful Accent 6" w:uiPriority="51"/>
     <w:lsdException w:name="List Table 7 Colorful Accent 6" w:uiPriority="52"/>
-    <w:lsdException w:name="Mention" w:semiHidden="1" w:unhideWhenUsed="1"/>
-    <w:lsdException w:name="Smart Hyperlink" w:semiHidden="1" w:unhideWhenUsed="1"/>
   </w:latentStyles>
   <w:style w:type="paragraph" w:default="1" w:styleId="Normal">
     <w:name w:val="Normal"/>
@@ -13291,7 +13705,6 @@
       <w:spacing w:after="0" w:line="240" w:lineRule="auto"/>
     </w:pPr>
     <w:tblPr>
-      <w:tblInd w:w="0" w:type="dxa"/>
       <w:tblBorders>
         <w:top w:val="single" w:sz="4" w:space="0" w:color="auto"/>
         <w:left w:val="single" w:sz="4" w:space="0" w:color="auto"/>
@@ -13300,12 +13713,6 @@
         <w:insideH w:val="single" w:sz="4" w:space="0" w:color="auto"/>
         <w:insideV w:val="single" w:sz="4" w:space="0" w:color="auto"/>
       </w:tblBorders>
-      <w:tblCellMar>
-        <w:top w:w="0" w:type="dxa"/>
-        <w:left w:w="108" w:type="dxa"/>
-        <w:bottom w:w="0" w:type="dxa"/>
-        <w:right w:w="108" w:type="dxa"/>
-      </w:tblCellMar>
     </w:tblPr>
   </w:style>
   <w:style w:type="paragraph" w:customStyle="1" w:styleId="p1">
@@ -13339,13 +13746,6 @@
     <w:tblPr>
       <w:tblStyleRowBandSize w:val="1"/>
       <w:tblStyleColBandSize w:val="1"/>
-      <w:tblInd w:w="0" w:type="dxa"/>
-      <w:tblCellMar>
-        <w:top w:w="0" w:type="dxa"/>
-        <w:left w:w="108" w:type="dxa"/>
-        <w:bottom w:w="0" w:type="dxa"/>
-        <w:right w:w="108" w:type="dxa"/>
-      </w:tblCellMar>
     </w:tblPr>
     <w:tblStylePr w:type="firstRow">
       <w:rPr>
@@ -13439,13 +13839,6 @@
     <w:tblPr>
       <w:tblStyleRowBandSize w:val="1"/>
       <w:tblStyleColBandSize w:val="1"/>
-      <w:tblInd w:w="0" w:type="dxa"/>
-      <w:tblCellMar>
-        <w:top w:w="0" w:type="dxa"/>
-        <w:left w:w="108" w:type="dxa"/>
-        <w:bottom w:w="0" w:type="dxa"/>
-        <w:right w:w="108" w:type="dxa"/>
-      </w:tblCellMar>
     </w:tblPr>
     <w:tblStylePr w:type="firstRow">
       <w:rPr>
@@ -13495,7 +13888,6 @@
     <w:tblPr>
       <w:tblStyleRowBandSize w:val="1"/>
       <w:tblStyleColBandSize w:val="1"/>
-      <w:tblInd w:w="0" w:type="dxa"/>
       <w:tblBorders>
         <w:top w:val="single" w:sz="4" w:space="0" w:color="DBDBDB" w:themeColor="accent3" w:themeTint="66"/>
         <w:left w:val="single" w:sz="4" w:space="0" w:color="DBDBDB" w:themeColor="accent3" w:themeTint="66"/>
@@ -13504,12 +13896,6 @@
         <w:insideH w:val="single" w:sz="4" w:space="0" w:color="DBDBDB" w:themeColor="accent3" w:themeTint="66"/>
         <w:insideV w:val="single" w:sz="4" w:space="0" w:color="DBDBDB" w:themeColor="accent3" w:themeTint="66"/>
       </w:tblBorders>
-      <w:tblCellMar>
-        <w:top w:w="0" w:type="dxa"/>
-        <w:left w:w="108" w:type="dxa"/>
-        <w:bottom w:w="0" w:type="dxa"/>
-        <w:right w:w="108" w:type="dxa"/>
-      </w:tblCellMar>
     </w:tblPr>
     <w:tblStylePr w:type="firstRow">
       <w:rPr>
@@ -13817,7 +14203,7 @@
 </file>
 
 <file path=customXml/itemProps1.xml><?xml version="1.0" encoding="utf-8"?>
-<ds:datastoreItem xmlns:ds="http://schemas.openxmlformats.org/officeDocument/2006/customXml" ds:itemID="{CC72019D-E896-DE48-A756-78302A9A4D23}">
+<ds:datastoreItem xmlns:ds="http://schemas.openxmlformats.org/officeDocument/2006/customXml" ds:itemID="{561FBDFB-2C71-4E8C-BB89-2F3907AD8B39}">
   <ds:schemaRefs>
     <ds:schemaRef ds:uri="http://schemas.openxmlformats.org/officeDocument/2006/bibliography"/>
   </ds:schemaRefs>

</xml_diff>